<commit_message>
Updated Visio and Phase 2 doc
</commit_message>
<xml_diff>
--- a/Phase 2/SQA Phase#2.docx
+++ b/Phase 2/SQA Phase#2.docx
@@ -2,177 +2,6 @@
 <file path=word/document.xml><?xml version="1.0" encoding="utf-8"?>
 <w:document xmlns:wpc="http://schemas.microsoft.com/office/word/2010/wordprocessingCanvas" xmlns:cx="http://schemas.microsoft.com/office/drawing/2014/chartex" xmlns:cx1="http://schemas.microsoft.com/office/drawing/2015/9/8/chartex" xmlns:cx2="http://schemas.microsoft.com/office/drawing/2015/10/21/chartex" xmlns:cx3="http://schemas.microsoft.com/office/drawing/2016/5/9/chartex" xmlns:cx4="http://schemas.microsoft.com/office/drawing/2016/5/10/chartex" xmlns:cx5="http://schemas.microsoft.com/office/drawing/2016/5/11/chartex" xmlns:cx6="http://schemas.microsoft.com/office/drawing/2016/5/12/chartex" xmlns:cx7="http://schemas.microsoft.com/office/drawing/2016/5/13/chartex" xmlns:cx8="http://schemas.microsoft.com/office/drawing/2016/5/14/chartex" xmlns:mc="http://schemas.openxmlformats.org/markup-compatibility/2006" xmlns:aink="http://schemas.microsoft.com/office/drawing/2016/ink" xmlns:am3d="http://schemas.microsoft.com/office/drawing/2017/model3d" xmlns:o="urn:schemas-microsoft-com:office:office" xmlns:r="http://schemas.openxmlformats.org/officeDocument/2006/relationships" xmlns:m="http://schemas.openxmlformats.org/officeDocument/2006/math" xmlns:v="urn:schemas-microsoft-com:vml" xmlns:wp14="http://schemas.microsoft.com/office/word/2010/wordprocessingDrawing" xmlns:wp="http://schemas.openxmlformats.org/drawingml/2006/wordprocessingDrawing" xmlns:w10="urn:schemas-microsoft-com:office:word" xmlns:w="http://schemas.openxmlformats.org/wordprocessingml/2006/main" xmlns:w14="http://schemas.microsoft.com/office/word/2010/wordml" xmlns:w15="http://schemas.microsoft.com/office/word/2012/wordml" xmlns:w16cid="http://schemas.microsoft.com/office/word/2016/wordml/cid" xmlns:w16se="http://schemas.microsoft.com/office/word/2015/wordml/symex" xmlns:wpg="http://schemas.microsoft.com/office/word/2010/wordprocessingGroup" xmlns:wpi="http://schemas.microsoft.com/office/word/2010/wordprocessingInk" xmlns:wne="http://schemas.microsoft.com/office/word/2006/wordml" xmlns:wps="http://schemas.microsoft.com/office/word/2010/wordprocessingShape" mc:Ignorable="w14 w15 w16se w16cid wp14">
   <w:body>
-    <w:p>
-      <w:pPr>
-        <w:rPr>
-          <w:sz w:val="36"/>
-          <w:szCs w:val="36"/>
-        </w:rPr>
-      </w:pPr>
-      <w:r>
-        <w:rPr>
-          <w:b/>
-          <w:sz w:val="36"/>
-          <w:szCs w:val="36"/>
-        </w:rPr>
-        <w:t>Coding Standards</w:t>
-      </w:r>
-    </w:p>
-    <w:p>
-      <w:pPr>
-        <w:rPr>
-          <w:b/>
-          <w:sz w:val="24"/>
-          <w:szCs w:val="24"/>
-        </w:rPr>
-      </w:pPr>
-      <w:r>
-        <w:rPr>
-          <w:sz w:val="24"/>
-          <w:szCs w:val="24"/>
-        </w:rPr>
-        <w:t xml:space="preserve">Attributes will be written in </w:t>
-      </w:r>
-      <w:r>
-        <w:rPr>
-          <w:b/>
-          <w:sz w:val="24"/>
-          <w:szCs w:val="24"/>
-        </w:rPr>
-        <w:t>camel case</w:t>
-      </w:r>
-    </w:p>
-    <w:p>
-      <w:pPr>
-        <w:rPr>
-          <w:b/>
-          <w:sz w:val="24"/>
-          <w:szCs w:val="24"/>
-        </w:rPr>
-      </w:pPr>
-      <w:r>
-        <w:rPr>
-          <w:sz w:val="24"/>
-          <w:szCs w:val="24"/>
-        </w:rPr>
-        <w:t xml:space="preserve">Variables will be written in </w:t>
-      </w:r>
-      <w:r>
-        <w:rPr>
-          <w:b/>
-          <w:sz w:val="24"/>
-          <w:szCs w:val="24"/>
-        </w:rPr>
-        <w:t>camel case</w:t>
-      </w:r>
-    </w:p>
-    <w:p>
-      <w:pPr>
-        <w:rPr>
-          <w:b/>
-          <w:sz w:val="24"/>
-          <w:szCs w:val="24"/>
-        </w:rPr>
-      </w:pPr>
-      <w:r>
-        <w:rPr>
-          <w:sz w:val="24"/>
-          <w:szCs w:val="24"/>
-        </w:rPr>
-        <w:t xml:space="preserve">Constants will be written in </w:t>
-      </w:r>
-      <w:r>
-        <w:rPr>
-          <w:b/>
-          <w:sz w:val="24"/>
-          <w:szCs w:val="24"/>
-        </w:rPr>
-        <w:t>capital letters</w:t>
-      </w:r>
-    </w:p>
-    <w:p>
-      <w:pPr>
-        <w:rPr>
-          <w:sz w:val="24"/>
-          <w:szCs w:val="24"/>
-        </w:rPr>
-      </w:pPr>
-      <w:r>
-        <w:rPr>
-          <w:sz w:val="24"/>
-          <w:szCs w:val="24"/>
-        </w:rPr>
-        <w:t xml:space="preserve">Methods will be written in </w:t>
-      </w:r>
-      <w:r>
-        <w:rPr>
-          <w:b/>
-          <w:sz w:val="24"/>
-          <w:szCs w:val="24"/>
-        </w:rPr>
-        <w:t>pascal case</w:t>
-      </w:r>
-    </w:p>
-    <w:p>
-      <w:pPr>
-        <w:rPr>
-          <w:sz w:val="24"/>
-          <w:szCs w:val="24"/>
-        </w:rPr>
-      </w:pPr>
-      <w:r>
-        <w:rPr>
-          <w:sz w:val="24"/>
-          <w:szCs w:val="24"/>
-        </w:rPr>
-        <w:t xml:space="preserve">Class names will be written in </w:t>
-      </w:r>
-      <w:r>
-        <w:rPr>
-          <w:b/>
-          <w:sz w:val="24"/>
-          <w:szCs w:val="24"/>
-        </w:rPr>
-        <w:t>pascal case</w:t>
-      </w:r>
-    </w:p>
-    <w:p>
-      <w:pPr>
-        <w:rPr>
-          <w:sz w:val="24"/>
-          <w:szCs w:val="24"/>
-        </w:rPr>
-      </w:pPr>
-    </w:p>
-    <w:p>
-      <w:pPr>
-        <w:rPr>
-          <w:sz w:val="24"/>
-          <w:szCs w:val="24"/>
-        </w:rPr>
-      </w:pPr>
-    </w:p>
-    <w:p>
-      <w:pPr>
-        <w:rPr>
-          <w:b/>
-          <w:sz w:val="36"/>
-          <w:szCs w:val="36"/>
-        </w:rPr>
-      </w:pPr>
-      <w:r>
-        <w:br w:type="page"/>
-      </w:r>
-    </w:p>
-    <w:p>
-      <w:pPr>
-        <w:rPr>
-          <w:b/>
-          <w:sz w:val="36"/>
-          <w:szCs w:val="36"/>
-        </w:rPr>
-      </w:pPr>
-    </w:p>
     <w:p>
       <w:pPr>
         <w:rPr>
@@ -187,8 +16,10 @@
           <w:sz w:val="24"/>
           <w:szCs w:val="24"/>
         </w:rPr>
-        <w:t>User</w:t>
+        <w:t>Users</w:t>
       </w:r>
+      <w:bookmarkStart w:id="0" w:name="_GoBack"/>
+      <w:bookmarkEnd w:id="0"/>
     </w:p>
     <w:tbl>
       <w:tblPr>
@@ -778,23 +609,7 @@
                 <w:sz w:val="24"/>
                 <w:szCs w:val="24"/>
               </w:rPr>
-              <w:t xml:space="preserve">User </w:t>
-            </w:r>
-            <w:proofErr w:type="spellStart"/>
-            <w:r>
-              <w:rPr>
-                <w:sz w:val="24"/>
-                <w:szCs w:val="24"/>
-              </w:rPr>
-              <w:t>FindUser</w:t>
-            </w:r>
-            <w:proofErr w:type="spellEnd"/>
-            <w:r>
-              <w:rPr>
-                <w:sz w:val="24"/>
-                <w:szCs w:val="24"/>
-              </w:rPr>
-              <w:t xml:space="preserve">() </w:t>
+              <w:t>Bool Login()</w:t>
             </w:r>
           </w:p>
         </w:tc>
@@ -830,9 +645,42 @@
                 <w:sz w:val="24"/>
                 <w:szCs w:val="24"/>
               </w:rPr>
-              <w:t>Admin uses it to when executing other functions such as delete, enable and disable user.</w:t>
-            </w:r>
-          </w:p>
+              <w:t xml:space="preserve">Prompts user to input a username and password then runs against the </w:t>
+            </w:r>
+            <w:proofErr w:type="spellStart"/>
+            <w:r>
+              <w:rPr>
+                <w:sz w:val="24"/>
+                <w:szCs w:val="24"/>
+              </w:rPr>
+              <w:t>current_user_file</w:t>
+            </w:r>
+            <w:proofErr w:type="spellEnd"/>
+            <w:r>
+              <w:rPr>
+                <w:sz w:val="24"/>
+                <w:szCs w:val="24"/>
+              </w:rPr>
+              <w:t xml:space="preserve"> to see if both information is correct, if correct starts the session for that user</w:t>
+            </w:r>
+          </w:p>
+        </w:tc>
+      </w:tr>
+      <w:tr>
+        <w:trPr>
+          <w:trHeight w:val="495"/>
+        </w:trPr>
+        <w:tc>
+          <w:tcPr>
+            <w:tcW w:w="6480" w:type="dxa"/>
+            <w:shd w:val="clear" w:color="auto" w:fill="auto"/>
+            <w:tcMar>
+              <w:top w:w="100" w:type="dxa"/>
+              <w:left w:w="100" w:type="dxa"/>
+              <w:bottom w:w="100" w:type="dxa"/>
+              <w:right w:w="100" w:type="dxa"/>
+            </w:tcMar>
+          </w:tcPr>
           <w:p>
             <w:pPr>
               <w:widowControl w:val="0"/>
@@ -849,7 +697,42 @@
                 <w:szCs w:val="24"/>
               </w:rPr>
             </w:pPr>
-          </w:p>
+            <w:r>
+              <w:rPr>
+                <w:sz w:val="24"/>
+                <w:szCs w:val="24"/>
+              </w:rPr>
+              <w:t xml:space="preserve">Void </w:t>
+            </w:r>
+            <w:proofErr w:type="spellStart"/>
+            <w:r>
+              <w:rPr>
+                <w:sz w:val="24"/>
+                <w:szCs w:val="24"/>
+              </w:rPr>
+              <w:t>ChangePassword</w:t>
+            </w:r>
+            <w:proofErr w:type="spellEnd"/>
+            <w:r>
+              <w:rPr>
+                <w:sz w:val="24"/>
+                <w:szCs w:val="24"/>
+              </w:rPr>
+              <w:t>()</w:t>
+            </w:r>
+          </w:p>
+        </w:tc>
+        <w:tc>
+          <w:tcPr>
+            <w:tcW w:w="6480" w:type="dxa"/>
+            <w:shd w:val="clear" w:color="auto" w:fill="auto"/>
+            <w:tcMar>
+              <w:top w:w="100" w:type="dxa"/>
+              <w:left w:w="100" w:type="dxa"/>
+              <w:bottom w:w="100" w:type="dxa"/>
+              <w:right w:w="100" w:type="dxa"/>
+            </w:tcMar>
+          </w:tcPr>
           <w:p>
             <w:pPr>
               <w:widowControl w:val="0"/>
@@ -871,23 +754,7 @@
                 <w:sz w:val="24"/>
                 <w:szCs w:val="24"/>
               </w:rPr>
-              <w:t xml:space="preserve">User uses it when logging in to check if user exists in </w:t>
-            </w:r>
-            <w:proofErr w:type="spellStart"/>
-            <w:r>
-              <w:rPr>
-                <w:sz w:val="24"/>
-                <w:szCs w:val="24"/>
-              </w:rPr>
-              <w:t>current_user_account</w:t>
-            </w:r>
-            <w:proofErr w:type="spellEnd"/>
-            <w:r>
-              <w:rPr>
-                <w:sz w:val="24"/>
-                <w:szCs w:val="24"/>
-              </w:rPr>
-              <w:t xml:space="preserve"> file</w:t>
+              <w:t>Prompts user to input a new password twice and then changes the password</w:t>
             </w:r>
           </w:p>
         </w:tc>
@@ -928,7 +795,7 @@
                 <w:sz w:val="24"/>
                 <w:szCs w:val="24"/>
               </w:rPr>
-              <w:t>Void Login()</w:t>
+              <w:t>Void Create()</w:t>
             </w:r>
           </w:p>
         </w:tc>
@@ -964,23 +831,7 @@
                 <w:sz w:val="24"/>
                 <w:szCs w:val="24"/>
               </w:rPr>
-              <w:t xml:space="preserve">Prompts user to input a username and password then runs against the </w:t>
-            </w:r>
-            <w:proofErr w:type="spellStart"/>
-            <w:r>
-              <w:rPr>
-                <w:sz w:val="24"/>
-                <w:szCs w:val="24"/>
-              </w:rPr>
-              <w:t>current_user_file</w:t>
-            </w:r>
-            <w:proofErr w:type="spellEnd"/>
-            <w:r>
-              <w:rPr>
-                <w:sz w:val="24"/>
-                <w:szCs w:val="24"/>
-              </w:rPr>
-              <w:t xml:space="preserve"> to see if both information is correct, if correct starts the session for that user</w:t>
+              <w:t>User can create an account - Prompts user to input a username, password and user type</w:t>
             </w:r>
           </w:p>
         </w:tc>
@@ -1021,7 +872,23 @@
                 <w:sz w:val="24"/>
                 <w:szCs w:val="24"/>
               </w:rPr>
-              <w:t>Void Logout()</w:t>
+              <w:t xml:space="preserve">Void </w:t>
+            </w:r>
+            <w:proofErr w:type="spellStart"/>
+            <w:r>
+              <w:rPr>
+                <w:sz w:val="24"/>
+                <w:szCs w:val="24"/>
+              </w:rPr>
+              <w:t>AddCredits</w:t>
+            </w:r>
+            <w:proofErr w:type="spellEnd"/>
+            <w:r>
+              <w:rPr>
+                <w:sz w:val="24"/>
+                <w:szCs w:val="24"/>
+              </w:rPr>
+              <w:t>()</w:t>
             </w:r>
           </w:p>
         </w:tc>
@@ -1057,7 +924,14 @@
                 <w:sz w:val="24"/>
                 <w:szCs w:val="24"/>
               </w:rPr>
-              <w:t>Session ends for the user</w:t>
+              <w:t>Prompts user to add credits to their account, and can add up to</w:t>
+            </w:r>
+            <w:r>
+              <w:rPr>
+                <w:sz w:val="24"/>
+                <w:szCs w:val="24"/>
+              </w:rPr>
+              <w:t xml:space="preserve"> $1000 per session.</w:t>
             </w:r>
           </w:p>
         </w:tc>
@@ -1106,7 +980,7 @@
                 <w:sz w:val="24"/>
                 <w:szCs w:val="24"/>
               </w:rPr>
-              <w:t>ChangePassword</w:t>
+              <w:t>SetUserName</w:t>
             </w:r>
             <w:proofErr w:type="spellEnd"/>
             <w:r>
@@ -1114,7 +988,7 @@
                 <w:sz w:val="24"/>
                 <w:szCs w:val="24"/>
               </w:rPr>
-              <w:t>()</w:t>
+              <w:t>(string name)</w:t>
             </w:r>
           </w:p>
         </w:tc>
@@ -1150,14 +1024,7 @@
                 <w:sz w:val="24"/>
                 <w:szCs w:val="24"/>
               </w:rPr>
-              <w:t>Prompts user to input a</w:t>
-            </w:r>
-            <w:r>
-              <w:rPr>
-                <w:sz w:val="24"/>
-                <w:szCs w:val="24"/>
-              </w:rPr>
-              <w:t xml:space="preserve"> new password twice and then changes the password</w:t>
+              <w:t>Set user’s name - used in Create()</w:t>
             </w:r>
           </w:p>
         </w:tc>
@@ -1199,43 +1066,52 @@
                 <w:szCs w:val="24"/>
               </w:rPr>
               <w:lastRenderedPageBreak/>
-              <w:t>Void Create()</w:t>
-            </w:r>
-          </w:p>
-        </w:tc>
-        <w:tc>
-          <w:tcPr>
-            <w:tcW w:w="6480" w:type="dxa"/>
-            <w:shd w:val="clear" w:color="auto" w:fill="auto"/>
-            <w:tcMar>
-              <w:top w:w="100" w:type="dxa"/>
-              <w:left w:w="100" w:type="dxa"/>
-              <w:bottom w:w="100" w:type="dxa"/>
-              <w:right w:w="100" w:type="dxa"/>
-            </w:tcMar>
-          </w:tcPr>
-          <w:p>
-            <w:pPr>
-              <w:widowControl w:val="0"/>
-              <w:pBdr>
-                <w:top w:val="nil"/>
-                <w:left w:val="nil"/>
-                <w:bottom w:val="nil"/>
-                <w:right w:val="nil"/>
-                <w:between w:val="nil"/>
-              </w:pBdr>
-              <w:spacing w:line="240" w:lineRule="auto"/>
-              <w:rPr>
-                <w:sz w:val="24"/>
-                <w:szCs w:val="24"/>
-              </w:rPr>
-            </w:pPr>
-            <w:r>
-              <w:rPr>
-                <w:sz w:val="24"/>
-                <w:szCs w:val="24"/>
-              </w:rPr>
-              <w:t>User can create an account - Prompts user to input a username, password and user type</w:t>
+              <w:t xml:space="preserve">String </w:t>
+            </w:r>
+            <w:proofErr w:type="spellStart"/>
+            <w:r>
+              <w:rPr>
+                <w:sz w:val="24"/>
+                <w:szCs w:val="24"/>
+              </w:rPr>
+              <w:t>GetUserName</w:t>
+            </w:r>
+            <w:proofErr w:type="spellEnd"/>
+            <w:r>
+              <w:rPr>
+                <w:sz w:val="24"/>
+                <w:szCs w:val="24"/>
+              </w:rPr>
+              <w:t>()</w:t>
+            </w:r>
+          </w:p>
+        </w:tc>
+        <w:tc>
+          <w:tcPr>
+            <w:tcW w:w="6480" w:type="dxa"/>
+            <w:shd w:val="clear" w:color="auto" w:fill="auto"/>
+            <w:tcMar>
+              <w:top w:w="100" w:type="dxa"/>
+              <w:left w:w="100" w:type="dxa"/>
+              <w:bottom w:w="100" w:type="dxa"/>
+              <w:right w:w="100" w:type="dxa"/>
+            </w:tcMar>
+          </w:tcPr>
+          <w:p>
+            <w:pPr>
+              <w:widowControl w:val="0"/>
+              <w:spacing w:line="240" w:lineRule="auto"/>
+              <w:rPr>
+                <w:sz w:val="24"/>
+                <w:szCs w:val="24"/>
+              </w:rPr>
+            </w:pPr>
+            <w:r>
+              <w:rPr>
+                <w:sz w:val="24"/>
+                <w:szCs w:val="24"/>
+              </w:rPr>
+              <w:t>Retrieve user’s name</w:t>
             </w:r>
           </w:p>
         </w:tc>
@@ -1258,13 +1134,6 @@
           <w:p>
             <w:pPr>
               <w:widowControl w:val="0"/>
-              <w:pBdr>
-                <w:top w:val="nil"/>
-                <w:left w:val="nil"/>
-                <w:bottom w:val="nil"/>
-                <w:right w:val="nil"/>
-                <w:between w:val="nil"/>
-              </w:pBdr>
               <w:spacing w:line="240" w:lineRule="auto"/>
               <w:rPr>
                 <w:sz w:val="24"/>
@@ -1284,7 +1153,7 @@
                 <w:sz w:val="24"/>
                 <w:szCs w:val="24"/>
               </w:rPr>
-              <w:t>AddCredits</w:t>
+              <w:t>SetPassword</w:t>
             </w:r>
             <w:proofErr w:type="spellEnd"/>
             <w:r>
@@ -1292,6 +1161,101 @@
                 <w:sz w:val="24"/>
                 <w:szCs w:val="24"/>
               </w:rPr>
+              <w:t xml:space="preserve">(string </w:t>
+            </w:r>
+            <w:proofErr w:type="spellStart"/>
+            <w:r>
+              <w:rPr>
+                <w:sz w:val="24"/>
+                <w:szCs w:val="24"/>
+              </w:rPr>
+              <w:t>pwd</w:t>
+            </w:r>
+            <w:proofErr w:type="spellEnd"/>
+            <w:r>
+              <w:rPr>
+                <w:sz w:val="24"/>
+                <w:szCs w:val="24"/>
+              </w:rPr>
+              <w:t>)</w:t>
+            </w:r>
+          </w:p>
+        </w:tc>
+        <w:tc>
+          <w:tcPr>
+            <w:tcW w:w="6480" w:type="dxa"/>
+            <w:shd w:val="clear" w:color="auto" w:fill="auto"/>
+            <w:tcMar>
+              <w:top w:w="100" w:type="dxa"/>
+              <w:left w:w="100" w:type="dxa"/>
+              <w:bottom w:w="100" w:type="dxa"/>
+              <w:right w:w="100" w:type="dxa"/>
+            </w:tcMar>
+          </w:tcPr>
+          <w:p>
+            <w:pPr>
+              <w:widowControl w:val="0"/>
+              <w:spacing w:line="240" w:lineRule="auto"/>
+              <w:rPr>
+                <w:sz w:val="24"/>
+                <w:szCs w:val="24"/>
+              </w:rPr>
+            </w:pPr>
+            <w:r>
+              <w:rPr>
+                <w:sz w:val="24"/>
+                <w:szCs w:val="24"/>
+              </w:rPr>
+              <w:t>Set user’s password - used in Create()</w:t>
+            </w:r>
+          </w:p>
+        </w:tc>
+      </w:tr>
+      <w:tr>
+        <w:trPr>
+          <w:trHeight w:val="495"/>
+        </w:trPr>
+        <w:tc>
+          <w:tcPr>
+            <w:tcW w:w="6480" w:type="dxa"/>
+            <w:shd w:val="clear" w:color="auto" w:fill="auto"/>
+            <w:tcMar>
+              <w:top w:w="100" w:type="dxa"/>
+              <w:left w:w="100" w:type="dxa"/>
+              <w:bottom w:w="100" w:type="dxa"/>
+              <w:right w:w="100" w:type="dxa"/>
+            </w:tcMar>
+          </w:tcPr>
+          <w:p>
+            <w:pPr>
+              <w:widowControl w:val="0"/>
+              <w:spacing w:line="240" w:lineRule="auto"/>
+              <w:rPr>
+                <w:sz w:val="24"/>
+                <w:szCs w:val="24"/>
+              </w:rPr>
+            </w:pPr>
+            <w:r>
+              <w:rPr>
+                <w:sz w:val="24"/>
+                <w:szCs w:val="24"/>
+              </w:rPr>
+              <w:t xml:space="preserve">String </w:t>
+            </w:r>
+            <w:proofErr w:type="spellStart"/>
+            <w:r>
+              <w:rPr>
+                <w:sz w:val="24"/>
+                <w:szCs w:val="24"/>
+              </w:rPr>
+              <w:t>GetPassword</w:t>
+            </w:r>
+            <w:proofErr w:type="spellEnd"/>
+            <w:r>
+              <w:rPr>
+                <w:sz w:val="24"/>
+                <w:szCs w:val="24"/>
+              </w:rPr>
               <w:t>()</w:t>
             </w:r>
           </w:p>
@@ -1310,25 +1274,413 @@
           <w:p>
             <w:pPr>
               <w:widowControl w:val="0"/>
-              <w:pBdr>
-                <w:top w:val="nil"/>
-                <w:left w:val="nil"/>
-                <w:bottom w:val="nil"/>
-                <w:right w:val="nil"/>
-                <w:between w:val="nil"/>
-              </w:pBdr>
-              <w:spacing w:line="240" w:lineRule="auto"/>
-              <w:rPr>
-                <w:sz w:val="24"/>
-                <w:szCs w:val="24"/>
-              </w:rPr>
-            </w:pPr>
-            <w:r>
-              <w:rPr>
-                <w:sz w:val="24"/>
-                <w:szCs w:val="24"/>
-              </w:rPr>
-              <w:t>Prompts user to add credits to their account, and can add up to $1000 per session.</w:t>
+              <w:spacing w:line="240" w:lineRule="auto"/>
+              <w:rPr>
+                <w:sz w:val="24"/>
+                <w:szCs w:val="24"/>
+              </w:rPr>
+            </w:pPr>
+            <w:r>
+              <w:rPr>
+                <w:sz w:val="24"/>
+                <w:szCs w:val="24"/>
+              </w:rPr>
+              <w:t>Get user’s password</w:t>
+            </w:r>
+          </w:p>
+        </w:tc>
+      </w:tr>
+      <w:tr>
+        <w:trPr>
+          <w:trHeight w:val="495"/>
+        </w:trPr>
+        <w:tc>
+          <w:tcPr>
+            <w:tcW w:w="6480" w:type="dxa"/>
+            <w:shd w:val="clear" w:color="auto" w:fill="auto"/>
+            <w:tcMar>
+              <w:top w:w="100" w:type="dxa"/>
+              <w:left w:w="100" w:type="dxa"/>
+              <w:bottom w:w="100" w:type="dxa"/>
+              <w:right w:w="100" w:type="dxa"/>
+            </w:tcMar>
+          </w:tcPr>
+          <w:p>
+            <w:pPr>
+              <w:widowControl w:val="0"/>
+              <w:spacing w:line="240" w:lineRule="auto"/>
+              <w:rPr>
+                <w:sz w:val="24"/>
+                <w:szCs w:val="24"/>
+              </w:rPr>
+            </w:pPr>
+            <w:r>
+              <w:rPr>
+                <w:sz w:val="24"/>
+                <w:szCs w:val="24"/>
+              </w:rPr>
+              <w:t xml:space="preserve">Void </w:t>
+            </w:r>
+            <w:proofErr w:type="spellStart"/>
+            <w:r>
+              <w:rPr>
+                <w:sz w:val="24"/>
+                <w:szCs w:val="24"/>
+              </w:rPr>
+              <w:t>SetUserType</w:t>
+            </w:r>
+            <w:proofErr w:type="spellEnd"/>
+            <w:r>
+              <w:rPr>
+                <w:sz w:val="24"/>
+                <w:szCs w:val="24"/>
+              </w:rPr>
+              <w:t>(string Type)</w:t>
+            </w:r>
+          </w:p>
+        </w:tc>
+        <w:tc>
+          <w:tcPr>
+            <w:tcW w:w="6480" w:type="dxa"/>
+            <w:shd w:val="clear" w:color="auto" w:fill="auto"/>
+            <w:tcMar>
+              <w:top w:w="100" w:type="dxa"/>
+              <w:left w:w="100" w:type="dxa"/>
+              <w:bottom w:w="100" w:type="dxa"/>
+              <w:right w:w="100" w:type="dxa"/>
+            </w:tcMar>
+          </w:tcPr>
+          <w:p>
+            <w:pPr>
+              <w:widowControl w:val="0"/>
+              <w:spacing w:line="240" w:lineRule="auto"/>
+              <w:rPr>
+                <w:sz w:val="24"/>
+                <w:szCs w:val="24"/>
+              </w:rPr>
+            </w:pPr>
+            <w:r>
+              <w:rPr>
+                <w:sz w:val="24"/>
+                <w:szCs w:val="24"/>
+              </w:rPr>
+              <w:t>Set user’s user type</w:t>
+            </w:r>
+          </w:p>
+        </w:tc>
+      </w:tr>
+      <w:tr>
+        <w:trPr>
+          <w:trHeight w:val="495"/>
+        </w:trPr>
+        <w:tc>
+          <w:tcPr>
+            <w:tcW w:w="6480" w:type="dxa"/>
+            <w:shd w:val="clear" w:color="auto" w:fill="auto"/>
+            <w:tcMar>
+              <w:top w:w="100" w:type="dxa"/>
+              <w:left w:w="100" w:type="dxa"/>
+              <w:bottom w:w="100" w:type="dxa"/>
+              <w:right w:w="100" w:type="dxa"/>
+            </w:tcMar>
+          </w:tcPr>
+          <w:p>
+            <w:pPr>
+              <w:widowControl w:val="0"/>
+              <w:spacing w:line="240" w:lineRule="auto"/>
+              <w:rPr>
+                <w:sz w:val="24"/>
+                <w:szCs w:val="24"/>
+              </w:rPr>
+            </w:pPr>
+            <w:r>
+              <w:rPr>
+                <w:sz w:val="24"/>
+                <w:szCs w:val="24"/>
+              </w:rPr>
+              <w:t xml:space="preserve">String </w:t>
+            </w:r>
+            <w:proofErr w:type="spellStart"/>
+            <w:r>
+              <w:rPr>
+                <w:sz w:val="24"/>
+                <w:szCs w:val="24"/>
+              </w:rPr>
+              <w:t>GetUserType</w:t>
+            </w:r>
+            <w:proofErr w:type="spellEnd"/>
+            <w:r>
+              <w:rPr>
+                <w:sz w:val="24"/>
+                <w:szCs w:val="24"/>
+              </w:rPr>
+              <w:t>()</w:t>
+            </w:r>
+          </w:p>
+        </w:tc>
+        <w:tc>
+          <w:tcPr>
+            <w:tcW w:w="6480" w:type="dxa"/>
+            <w:shd w:val="clear" w:color="auto" w:fill="auto"/>
+            <w:tcMar>
+              <w:top w:w="100" w:type="dxa"/>
+              <w:left w:w="100" w:type="dxa"/>
+              <w:bottom w:w="100" w:type="dxa"/>
+              <w:right w:w="100" w:type="dxa"/>
+            </w:tcMar>
+          </w:tcPr>
+          <w:p>
+            <w:pPr>
+              <w:widowControl w:val="0"/>
+              <w:spacing w:line="240" w:lineRule="auto"/>
+              <w:rPr>
+                <w:sz w:val="24"/>
+                <w:szCs w:val="24"/>
+              </w:rPr>
+            </w:pPr>
+            <w:r>
+              <w:rPr>
+                <w:sz w:val="24"/>
+                <w:szCs w:val="24"/>
+              </w:rPr>
+              <w:t>Get user’s user type</w:t>
+            </w:r>
+          </w:p>
+        </w:tc>
+      </w:tr>
+      <w:tr>
+        <w:trPr>
+          <w:trHeight w:val="495"/>
+        </w:trPr>
+        <w:tc>
+          <w:tcPr>
+            <w:tcW w:w="6480" w:type="dxa"/>
+            <w:shd w:val="clear" w:color="auto" w:fill="auto"/>
+            <w:tcMar>
+              <w:top w:w="100" w:type="dxa"/>
+              <w:left w:w="100" w:type="dxa"/>
+              <w:bottom w:w="100" w:type="dxa"/>
+              <w:right w:w="100" w:type="dxa"/>
+            </w:tcMar>
+          </w:tcPr>
+          <w:p>
+            <w:pPr>
+              <w:widowControl w:val="0"/>
+              <w:spacing w:line="240" w:lineRule="auto"/>
+              <w:rPr>
+                <w:sz w:val="24"/>
+                <w:szCs w:val="24"/>
+              </w:rPr>
+            </w:pPr>
+            <w:r>
+              <w:rPr>
+                <w:sz w:val="24"/>
+                <w:szCs w:val="24"/>
+              </w:rPr>
+              <w:t xml:space="preserve">Void </w:t>
+            </w:r>
+            <w:proofErr w:type="spellStart"/>
+            <w:r>
+              <w:rPr>
+                <w:sz w:val="24"/>
+                <w:szCs w:val="24"/>
+              </w:rPr>
+              <w:t>SetCredits</w:t>
+            </w:r>
+            <w:proofErr w:type="spellEnd"/>
+            <w:r>
+              <w:rPr>
+                <w:sz w:val="24"/>
+                <w:szCs w:val="24"/>
+              </w:rPr>
+              <w:t>(float cred)</w:t>
+            </w:r>
+          </w:p>
+        </w:tc>
+        <w:tc>
+          <w:tcPr>
+            <w:tcW w:w="6480" w:type="dxa"/>
+            <w:shd w:val="clear" w:color="auto" w:fill="auto"/>
+            <w:tcMar>
+              <w:top w:w="100" w:type="dxa"/>
+              <w:left w:w="100" w:type="dxa"/>
+              <w:bottom w:w="100" w:type="dxa"/>
+              <w:right w:w="100" w:type="dxa"/>
+            </w:tcMar>
+          </w:tcPr>
+          <w:p>
+            <w:pPr>
+              <w:widowControl w:val="0"/>
+              <w:spacing w:line="240" w:lineRule="auto"/>
+              <w:rPr>
+                <w:sz w:val="24"/>
+                <w:szCs w:val="24"/>
+              </w:rPr>
+            </w:pPr>
+            <w:r>
+              <w:rPr>
+                <w:sz w:val="24"/>
+                <w:szCs w:val="24"/>
+              </w:rPr>
+              <w:t>Set the amount of credit a user has</w:t>
+            </w:r>
+          </w:p>
+        </w:tc>
+      </w:tr>
+      <w:tr>
+        <w:trPr>
+          <w:trHeight w:val="495"/>
+        </w:trPr>
+        <w:tc>
+          <w:tcPr>
+            <w:tcW w:w="6480" w:type="dxa"/>
+            <w:shd w:val="clear" w:color="auto" w:fill="auto"/>
+            <w:tcMar>
+              <w:top w:w="100" w:type="dxa"/>
+              <w:left w:w="100" w:type="dxa"/>
+              <w:bottom w:w="100" w:type="dxa"/>
+              <w:right w:w="100" w:type="dxa"/>
+            </w:tcMar>
+          </w:tcPr>
+          <w:p>
+            <w:pPr>
+              <w:widowControl w:val="0"/>
+              <w:spacing w:line="240" w:lineRule="auto"/>
+              <w:rPr>
+                <w:sz w:val="24"/>
+                <w:szCs w:val="24"/>
+              </w:rPr>
+            </w:pPr>
+            <w:r>
+              <w:rPr>
+                <w:sz w:val="24"/>
+                <w:szCs w:val="24"/>
+              </w:rPr>
+              <w:t xml:space="preserve">Float </w:t>
+            </w:r>
+            <w:proofErr w:type="spellStart"/>
+            <w:r>
+              <w:rPr>
+                <w:sz w:val="24"/>
+                <w:szCs w:val="24"/>
+              </w:rPr>
+              <w:t>GetCredits</w:t>
+            </w:r>
+            <w:proofErr w:type="spellEnd"/>
+            <w:r>
+              <w:rPr>
+                <w:sz w:val="24"/>
+                <w:szCs w:val="24"/>
+              </w:rPr>
+              <w:t>()</w:t>
+            </w:r>
+          </w:p>
+        </w:tc>
+        <w:tc>
+          <w:tcPr>
+            <w:tcW w:w="6480" w:type="dxa"/>
+            <w:shd w:val="clear" w:color="auto" w:fill="auto"/>
+            <w:tcMar>
+              <w:top w:w="100" w:type="dxa"/>
+              <w:left w:w="100" w:type="dxa"/>
+              <w:bottom w:w="100" w:type="dxa"/>
+              <w:right w:w="100" w:type="dxa"/>
+            </w:tcMar>
+          </w:tcPr>
+          <w:p>
+            <w:pPr>
+              <w:widowControl w:val="0"/>
+              <w:spacing w:line="240" w:lineRule="auto"/>
+              <w:rPr>
+                <w:sz w:val="24"/>
+                <w:szCs w:val="24"/>
+              </w:rPr>
+            </w:pPr>
+            <w:r>
+              <w:rPr>
+                <w:sz w:val="24"/>
+                <w:szCs w:val="24"/>
+              </w:rPr>
+              <w:t>Gets the amount of credit a user has</w:t>
+            </w:r>
+          </w:p>
+        </w:tc>
+      </w:tr>
+      <w:tr>
+        <w:trPr>
+          <w:trHeight w:val="495"/>
+        </w:trPr>
+        <w:tc>
+          <w:tcPr>
+            <w:tcW w:w="6480" w:type="dxa"/>
+            <w:shd w:val="clear" w:color="auto" w:fill="auto"/>
+            <w:tcMar>
+              <w:top w:w="100" w:type="dxa"/>
+              <w:left w:w="100" w:type="dxa"/>
+              <w:bottom w:w="100" w:type="dxa"/>
+              <w:right w:w="100" w:type="dxa"/>
+            </w:tcMar>
+          </w:tcPr>
+          <w:p>
+            <w:pPr>
+              <w:widowControl w:val="0"/>
+              <w:spacing w:line="240" w:lineRule="auto"/>
+              <w:rPr>
+                <w:sz w:val="24"/>
+                <w:szCs w:val="24"/>
+              </w:rPr>
+            </w:pPr>
+            <w:r>
+              <w:rPr>
+                <w:sz w:val="24"/>
+                <w:szCs w:val="24"/>
+              </w:rPr>
+              <w:t xml:space="preserve">Bool </w:t>
+            </w:r>
+            <w:proofErr w:type="spellStart"/>
+            <w:r>
+              <w:rPr>
+                <w:sz w:val="24"/>
+                <w:szCs w:val="24"/>
+              </w:rPr>
+              <w:t>ValidateCredentials</w:t>
+            </w:r>
+            <w:proofErr w:type="spellEnd"/>
+            <w:r>
+              <w:rPr>
+                <w:sz w:val="24"/>
+                <w:szCs w:val="24"/>
+              </w:rPr>
+              <w:t>()</w:t>
+            </w:r>
+          </w:p>
+        </w:tc>
+        <w:tc>
+          <w:tcPr>
+            <w:tcW w:w="6480" w:type="dxa"/>
+            <w:shd w:val="clear" w:color="auto" w:fill="auto"/>
+            <w:tcMar>
+              <w:top w:w="100" w:type="dxa"/>
+              <w:left w:w="100" w:type="dxa"/>
+              <w:bottom w:w="100" w:type="dxa"/>
+              <w:right w:w="100" w:type="dxa"/>
+            </w:tcMar>
+          </w:tcPr>
+          <w:p>
+            <w:pPr>
+              <w:widowControl w:val="0"/>
+              <w:spacing w:line="240" w:lineRule="auto"/>
+              <w:rPr>
+                <w:sz w:val="24"/>
+                <w:szCs w:val="24"/>
+              </w:rPr>
+            </w:pPr>
+            <w:r>
+              <w:rPr>
+                <w:sz w:val="24"/>
+                <w:szCs w:val="24"/>
+              </w:rPr>
+              <w:t>Validates their credentials on login</w:t>
             </w:r>
           </w:p>
         </w:tc>
@@ -1575,6 +1927,7 @@
                 <w:sz w:val="24"/>
                 <w:szCs w:val="24"/>
               </w:rPr>
+              <w:lastRenderedPageBreak/>
               <w:t>Methods</w:t>
             </w:r>
           </w:p>
@@ -1925,7 +2278,6 @@
                 <w:sz w:val="24"/>
                 <w:szCs w:val="24"/>
               </w:rPr>
-              <w:lastRenderedPageBreak/>
               <w:t xml:space="preserve">Void </w:t>
             </w:r>
             <w:proofErr w:type="spellStart"/>
@@ -1976,7 +2328,99 @@
           </w:p>
         </w:tc>
       </w:tr>
+      <w:tr>
+        <w:tc>
+          <w:tcPr>
+            <w:tcW w:w="6480" w:type="dxa"/>
+            <w:shd w:val="clear" w:color="auto" w:fill="auto"/>
+            <w:tcMar>
+              <w:top w:w="100" w:type="dxa"/>
+              <w:left w:w="100" w:type="dxa"/>
+              <w:bottom w:w="100" w:type="dxa"/>
+              <w:right w:w="100" w:type="dxa"/>
+            </w:tcMar>
+          </w:tcPr>
+          <w:p>
+            <w:pPr>
+              <w:widowControl w:val="0"/>
+              <w:spacing w:line="240" w:lineRule="auto"/>
+              <w:rPr>
+                <w:sz w:val="24"/>
+                <w:szCs w:val="24"/>
+              </w:rPr>
+            </w:pPr>
+            <w:r>
+              <w:rPr>
+                <w:sz w:val="24"/>
+                <w:szCs w:val="24"/>
+              </w:rPr>
+              <w:t xml:space="preserve">User </w:t>
+            </w:r>
+            <w:proofErr w:type="spellStart"/>
+            <w:r>
+              <w:rPr>
+                <w:sz w:val="24"/>
+                <w:szCs w:val="24"/>
+              </w:rPr>
+              <w:t>FindUs</w:t>
+            </w:r>
+            <w:r>
+              <w:rPr>
+                <w:sz w:val="24"/>
+                <w:szCs w:val="24"/>
+              </w:rPr>
+              <w:t>er</w:t>
+            </w:r>
+            <w:proofErr w:type="spellEnd"/>
+            <w:r>
+              <w:rPr>
+                <w:sz w:val="24"/>
+                <w:szCs w:val="24"/>
+              </w:rPr>
+              <w:t xml:space="preserve">() </w:t>
+            </w:r>
+          </w:p>
+        </w:tc>
+        <w:tc>
+          <w:tcPr>
+            <w:tcW w:w="6480" w:type="dxa"/>
+            <w:shd w:val="clear" w:color="auto" w:fill="auto"/>
+            <w:tcMar>
+              <w:top w:w="100" w:type="dxa"/>
+              <w:left w:w="100" w:type="dxa"/>
+              <w:bottom w:w="100" w:type="dxa"/>
+              <w:right w:w="100" w:type="dxa"/>
+            </w:tcMar>
+          </w:tcPr>
+          <w:p>
+            <w:pPr>
+              <w:widowControl w:val="0"/>
+              <w:spacing w:line="240" w:lineRule="auto"/>
+              <w:rPr>
+                <w:sz w:val="24"/>
+                <w:szCs w:val="24"/>
+              </w:rPr>
+            </w:pPr>
+            <w:r>
+              <w:rPr>
+                <w:sz w:val="24"/>
+                <w:szCs w:val="24"/>
+              </w:rPr>
+              <w:t>Admin uses it when executing other functions such as delete, enable and disable user.</w:t>
+            </w:r>
+          </w:p>
+        </w:tc>
+      </w:tr>
     </w:tbl>
+    <w:p>
+      <w:pPr>
+        <w:rPr>
+          <w:b/>
+          <w:sz w:val="24"/>
+          <w:szCs w:val="24"/>
+        </w:rPr>
+      </w:pPr>
+    </w:p>
     <w:p>
       <w:pPr>
         <w:rPr>
@@ -2307,7 +2751,7 @@
                 <w:sz w:val="24"/>
                 <w:szCs w:val="24"/>
               </w:rPr>
-              <w:t>itemID</w:t>
+              <w:t>itemId</w:t>
             </w:r>
             <w:proofErr w:type="spellEnd"/>
           </w:p>
@@ -2505,21 +2949,7 @@
                 <w:sz w:val="24"/>
                 <w:szCs w:val="24"/>
               </w:rPr>
-              <w:t>currentB</w:t>
-            </w:r>
-            <w:r>
-              <w:rPr>
-                <w:sz w:val="24"/>
-                <w:szCs w:val="24"/>
-              </w:rPr>
-              <w:t>idder</w:t>
-            </w:r>
-            <w:r>
-              <w:rPr>
-                <w:sz w:val="24"/>
-                <w:szCs w:val="24"/>
-              </w:rPr>
-              <w:t>Name</w:t>
+              <w:t>currentBidderName</w:t>
             </w:r>
             <w:proofErr w:type="spellEnd"/>
           </w:p>
@@ -2577,62 +3007,685 @@
                 <w:sz w:val="24"/>
                 <w:szCs w:val="24"/>
               </w:rPr>
+              <w:t>Methods</w:t>
+            </w:r>
+          </w:p>
+        </w:tc>
+        <w:tc>
+          <w:tcPr>
+            <w:tcW w:w="6480" w:type="dxa"/>
+            <w:shd w:val="clear" w:color="auto" w:fill="auto"/>
+            <w:tcMar>
+              <w:top w:w="100" w:type="dxa"/>
+              <w:left w:w="100" w:type="dxa"/>
+              <w:bottom w:w="100" w:type="dxa"/>
+              <w:right w:w="100" w:type="dxa"/>
+            </w:tcMar>
+          </w:tcPr>
+          <w:p>
+            <w:pPr>
+              <w:widowControl w:val="0"/>
+              <w:spacing w:line="240" w:lineRule="auto"/>
+              <w:jc w:val="center"/>
+              <w:rPr>
+                <w:b/>
+                <w:sz w:val="24"/>
+                <w:szCs w:val="24"/>
+              </w:rPr>
+            </w:pPr>
+          </w:p>
+        </w:tc>
+      </w:tr>
+      <w:tr>
+        <w:tc>
+          <w:tcPr>
+            <w:tcW w:w="6480" w:type="dxa"/>
+            <w:shd w:val="clear" w:color="auto" w:fill="auto"/>
+            <w:tcMar>
+              <w:top w:w="100" w:type="dxa"/>
+              <w:left w:w="100" w:type="dxa"/>
+              <w:bottom w:w="100" w:type="dxa"/>
+              <w:right w:w="100" w:type="dxa"/>
+            </w:tcMar>
+          </w:tcPr>
+          <w:p>
+            <w:pPr>
+              <w:widowControl w:val="0"/>
+              <w:spacing w:line="240" w:lineRule="auto"/>
+              <w:rPr>
+                <w:sz w:val="24"/>
+                <w:szCs w:val="24"/>
+              </w:rPr>
+            </w:pPr>
+            <w:r>
+              <w:rPr>
+                <w:sz w:val="24"/>
+                <w:szCs w:val="24"/>
+              </w:rPr>
+              <w:t xml:space="preserve">Void </w:t>
+            </w:r>
+            <w:proofErr w:type="spellStart"/>
+            <w:r>
+              <w:rPr>
+                <w:sz w:val="24"/>
+                <w:szCs w:val="24"/>
+              </w:rPr>
+              <w:t>SetBidPrice</w:t>
+            </w:r>
+            <w:proofErr w:type="spellEnd"/>
+            <w:r>
+              <w:rPr>
+                <w:sz w:val="24"/>
+                <w:szCs w:val="24"/>
+              </w:rPr>
+              <w:t>(Float price)</w:t>
+            </w:r>
+          </w:p>
+        </w:tc>
+        <w:tc>
+          <w:tcPr>
+            <w:tcW w:w="6480" w:type="dxa"/>
+            <w:shd w:val="clear" w:color="auto" w:fill="auto"/>
+            <w:tcMar>
+              <w:top w:w="100" w:type="dxa"/>
+              <w:left w:w="100" w:type="dxa"/>
+              <w:bottom w:w="100" w:type="dxa"/>
+              <w:right w:w="100" w:type="dxa"/>
+            </w:tcMar>
+          </w:tcPr>
+          <w:p>
+            <w:pPr>
+              <w:widowControl w:val="0"/>
+              <w:spacing w:line="240" w:lineRule="auto"/>
+              <w:rPr>
+                <w:sz w:val="24"/>
+                <w:szCs w:val="24"/>
+              </w:rPr>
+            </w:pPr>
+            <w:r>
+              <w:rPr>
+                <w:sz w:val="24"/>
+                <w:szCs w:val="24"/>
+              </w:rPr>
+              <w:t>Set current bid price</w:t>
+            </w:r>
+          </w:p>
+        </w:tc>
+      </w:tr>
+      <w:tr>
+        <w:tc>
+          <w:tcPr>
+            <w:tcW w:w="6480" w:type="dxa"/>
+            <w:shd w:val="clear" w:color="auto" w:fill="auto"/>
+            <w:tcMar>
+              <w:top w:w="100" w:type="dxa"/>
+              <w:left w:w="100" w:type="dxa"/>
+              <w:bottom w:w="100" w:type="dxa"/>
+              <w:right w:w="100" w:type="dxa"/>
+            </w:tcMar>
+          </w:tcPr>
+          <w:p>
+            <w:pPr>
+              <w:widowControl w:val="0"/>
+              <w:spacing w:line="240" w:lineRule="auto"/>
+              <w:rPr>
+                <w:sz w:val="24"/>
+                <w:szCs w:val="24"/>
+              </w:rPr>
+            </w:pPr>
+            <w:r>
+              <w:rPr>
+                <w:sz w:val="24"/>
+                <w:szCs w:val="24"/>
+              </w:rPr>
+              <w:t xml:space="preserve">Float </w:t>
+            </w:r>
+            <w:proofErr w:type="spellStart"/>
+            <w:r>
+              <w:rPr>
+                <w:sz w:val="24"/>
+                <w:szCs w:val="24"/>
+              </w:rPr>
+              <w:t>GetBidPrice</w:t>
+            </w:r>
+            <w:proofErr w:type="spellEnd"/>
+            <w:r>
+              <w:rPr>
+                <w:sz w:val="24"/>
+                <w:szCs w:val="24"/>
+              </w:rPr>
+              <w:t>()</w:t>
+            </w:r>
+          </w:p>
+        </w:tc>
+        <w:tc>
+          <w:tcPr>
+            <w:tcW w:w="6480" w:type="dxa"/>
+            <w:shd w:val="clear" w:color="auto" w:fill="auto"/>
+            <w:tcMar>
+              <w:top w:w="100" w:type="dxa"/>
+              <w:left w:w="100" w:type="dxa"/>
+              <w:bottom w:w="100" w:type="dxa"/>
+              <w:right w:w="100" w:type="dxa"/>
+            </w:tcMar>
+          </w:tcPr>
+          <w:p>
+            <w:pPr>
+              <w:widowControl w:val="0"/>
+              <w:spacing w:line="240" w:lineRule="auto"/>
+              <w:rPr>
+                <w:sz w:val="24"/>
+                <w:szCs w:val="24"/>
+              </w:rPr>
+            </w:pPr>
+            <w:r>
+              <w:rPr>
+                <w:sz w:val="24"/>
+                <w:szCs w:val="24"/>
+              </w:rPr>
+              <w:t>Get current bid price</w:t>
+            </w:r>
+          </w:p>
+        </w:tc>
+      </w:tr>
+      <w:tr>
+        <w:tc>
+          <w:tcPr>
+            <w:tcW w:w="6480" w:type="dxa"/>
+            <w:shd w:val="clear" w:color="auto" w:fill="auto"/>
+            <w:tcMar>
+              <w:top w:w="100" w:type="dxa"/>
+              <w:left w:w="100" w:type="dxa"/>
+              <w:bottom w:w="100" w:type="dxa"/>
+              <w:right w:w="100" w:type="dxa"/>
+            </w:tcMar>
+          </w:tcPr>
+          <w:p>
+            <w:pPr>
+              <w:widowControl w:val="0"/>
+              <w:spacing w:line="240" w:lineRule="auto"/>
+              <w:rPr>
+                <w:sz w:val="24"/>
+                <w:szCs w:val="24"/>
+              </w:rPr>
+            </w:pPr>
+            <w:r>
+              <w:rPr>
+                <w:sz w:val="24"/>
+                <w:szCs w:val="24"/>
+              </w:rPr>
+              <w:t xml:space="preserve">Item </w:t>
+            </w:r>
+            <w:proofErr w:type="spellStart"/>
+            <w:r>
+              <w:rPr>
+                <w:sz w:val="24"/>
+                <w:szCs w:val="24"/>
+              </w:rPr>
+              <w:t>FindItem</w:t>
+            </w:r>
+            <w:proofErr w:type="spellEnd"/>
+            <w:r>
+              <w:rPr>
+                <w:sz w:val="24"/>
+                <w:szCs w:val="24"/>
+              </w:rPr>
+              <w:t>()</w:t>
+            </w:r>
+          </w:p>
+        </w:tc>
+        <w:tc>
+          <w:tcPr>
+            <w:tcW w:w="6480" w:type="dxa"/>
+            <w:shd w:val="clear" w:color="auto" w:fill="auto"/>
+            <w:tcMar>
+              <w:top w:w="100" w:type="dxa"/>
+              <w:left w:w="100" w:type="dxa"/>
+              <w:bottom w:w="100" w:type="dxa"/>
+              <w:right w:w="100" w:type="dxa"/>
+            </w:tcMar>
+          </w:tcPr>
+          <w:p>
+            <w:pPr>
+              <w:widowControl w:val="0"/>
+              <w:spacing w:line="240" w:lineRule="auto"/>
+              <w:rPr>
+                <w:sz w:val="24"/>
+                <w:szCs w:val="24"/>
+              </w:rPr>
+            </w:pPr>
+            <w:r>
+              <w:rPr>
+                <w:sz w:val="24"/>
+                <w:szCs w:val="24"/>
+              </w:rPr>
+              <w:t>This is used to find items of user input</w:t>
+            </w:r>
+          </w:p>
+        </w:tc>
+      </w:tr>
+      <w:tr>
+        <w:tc>
+          <w:tcPr>
+            <w:tcW w:w="6480" w:type="dxa"/>
+            <w:shd w:val="clear" w:color="auto" w:fill="auto"/>
+            <w:tcMar>
+              <w:top w:w="100" w:type="dxa"/>
+              <w:left w:w="100" w:type="dxa"/>
+              <w:bottom w:w="100" w:type="dxa"/>
+              <w:right w:w="100" w:type="dxa"/>
+            </w:tcMar>
+          </w:tcPr>
+          <w:p>
+            <w:pPr>
+              <w:widowControl w:val="0"/>
+              <w:spacing w:line="240" w:lineRule="auto"/>
+              <w:rPr>
+                <w:sz w:val="24"/>
+                <w:szCs w:val="24"/>
+              </w:rPr>
+            </w:pPr>
+            <w:r>
+              <w:rPr>
+                <w:sz w:val="24"/>
+                <w:szCs w:val="24"/>
+              </w:rPr>
+              <w:t xml:space="preserve">Void </w:t>
+            </w:r>
+            <w:proofErr w:type="spellStart"/>
+            <w:r>
+              <w:rPr>
+                <w:sz w:val="24"/>
+                <w:szCs w:val="24"/>
+              </w:rPr>
+              <w:t>SetItemName</w:t>
+            </w:r>
+            <w:proofErr w:type="spellEnd"/>
+            <w:r>
+              <w:rPr>
+                <w:sz w:val="24"/>
+                <w:szCs w:val="24"/>
+              </w:rPr>
+              <w:t>()</w:t>
+            </w:r>
+          </w:p>
+        </w:tc>
+        <w:tc>
+          <w:tcPr>
+            <w:tcW w:w="6480" w:type="dxa"/>
+            <w:shd w:val="clear" w:color="auto" w:fill="auto"/>
+            <w:tcMar>
+              <w:top w:w="100" w:type="dxa"/>
+              <w:left w:w="100" w:type="dxa"/>
+              <w:bottom w:w="100" w:type="dxa"/>
+              <w:right w:w="100" w:type="dxa"/>
+            </w:tcMar>
+          </w:tcPr>
+          <w:p>
+            <w:pPr>
+              <w:widowControl w:val="0"/>
+              <w:spacing w:line="240" w:lineRule="auto"/>
+              <w:rPr>
+                <w:sz w:val="24"/>
+                <w:szCs w:val="24"/>
+              </w:rPr>
+            </w:pPr>
+            <w:r>
+              <w:rPr>
+                <w:sz w:val="24"/>
+                <w:szCs w:val="24"/>
+              </w:rPr>
+              <w:t>Set Item’s name</w:t>
+            </w:r>
+          </w:p>
+        </w:tc>
+      </w:tr>
+      <w:tr>
+        <w:tc>
+          <w:tcPr>
+            <w:tcW w:w="6480" w:type="dxa"/>
+            <w:shd w:val="clear" w:color="auto" w:fill="auto"/>
+            <w:tcMar>
+              <w:top w:w="100" w:type="dxa"/>
+              <w:left w:w="100" w:type="dxa"/>
+              <w:bottom w:w="100" w:type="dxa"/>
+              <w:right w:w="100" w:type="dxa"/>
+            </w:tcMar>
+          </w:tcPr>
+          <w:p>
+            <w:pPr>
+              <w:widowControl w:val="0"/>
+              <w:spacing w:line="240" w:lineRule="auto"/>
+              <w:rPr>
+                <w:sz w:val="24"/>
+                <w:szCs w:val="24"/>
+              </w:rPr>
+            </w:pPr>
+            <w:r>
+              <w:rPr>
+                <w:sz w:val="24"/>
+                <w:szCs w:val="24"/>
+              </w:rPr>
+              <w:t xml:space="preserve">String </w:t>
+            </w:r>
+            <w:proofErr w:type="spellStart"/>
+            <w:r>
+              <w:rPr>
+                <w:sz w:val="24"/>
+                <w:szCs w:val="24"/>
+              </w:rPr>
+              <w:t>GetItemName</w:t>
+            </w:r>
+            <w:proofErr w:type="spellEnd"/>
+            <w:r>
+              <w:rPr>
+                <w:sz w:val="24"/>
+                <w:szCs w:val="24"/>
+              </w:rPr>
+              <w:t>()</w:t>
+            </w:r>
+          </w:p>
+        </w:tc>
+        <w:tc>
+          <w:tcPr>
+            <w:tcW w:w="6480" w:type="dxa"/>
+            <w:shd w:val="clear" w:color="auto" w:fill="auto"/>
+            <w:tcMar>
+              <w:top w:w="100" w:type="dxa"/>
+              <w:left w:w="100" w:type="dxa"/>
+              <w:bottom w:w="100" w:type="dxa"/>
+              <w:right w:w="100" w:type="dxa"/>
+            </w:tcMar>
+          </w:tcPr>
+          <w:p>
+            <w:pPr>
+              <w:widowControl w:val="0"/>
+              <w:spacing w:line="240" w:lineRule="auto"/>
+              <w:rPr>
+                <w:sz w:val="24"/>
+                <w:szCs w:val="24"/>
+              </w:rPr>
+            </w:pPr>
+            <w:r>
+              <w:rPr>
+                <w:sz w:val="24"/>
+                <w:szCs w:val="24"/>
+              </w:rPr>
+              <w:t>Get Item’s name</w:t>
+            </w:r>
+          </w:p>
+        </w:tc>
+      </w:tr>
+      <w:tr>
+        <w:tc>
+          <w:tcPr>
+            <w:tcW w:w="6480" w:type="dxa"/>
+            <w:shd w:val="clear" w:color="auto" w:fill="auto"/>
+            <w:tcMar>
+              <w:top w:w="100" w:type="dxa"/>
+              <w:left w:w="100" w:type="dxa"/>
+              <w:bottom w:w="100" w:type="dxa"/>
+              <w:right w:w="100" w:type="dxa"/>
+            </w:tcMar>
+          </w:tcPr>
+          <w:p>
+            <w:pPr>
+              <w:widowControl w:val="0"/>
+              <w:spacing w:line="240" w:lineRule="auto"/>
+              <w:rPr>
+                <w:sz w:val="24"/>
+                <w:szCs w:val="24"/>
+              </w:rPr>
+            </w:pPr>
+            <w:r>
+              <w:rPr>
+                <w:sz w:val="24"/>
+                <w:szCs w:val="24"/>
+              </w:rPr>
+              <w:t xml:space="preserve">Void </w:t>
+            </w:r>
+            <w:proofErr w:type="spellStart"/>
+            <w:r>
+              <w:rPr>
+                <w:sz w:val="24"/>
+                <w:szCs w:val="24"/>
+              </w:rPr>
+              <w:t>SetItemId</w:t>
+            </w:r>
+            <w:proofErr w:type="spellEnd"/>
+            <w:r>
+              <w:rPr>
+                <w:sz w:val="24"/>
+                <w:szCs w:val="24"/>
+              </w:rPr>
+              <w:t>()</w:t>
+            </w:r>
+          </w:p>
+        </w:tc>
+        <w:tc>
+          <w:tcPr>
+            <w:tcW w:w="6480" w:type="dxa"/>
+            <w:shd w:val="clear" w:color="auto" w:fill="auto"/>
+            <w:tcMar>
+              <w:top w:w="100" w:type="dxa"/>
+              <w:left w:w="100" w:type="dxa"/>
+              <w:bottom w:w="100" w:type="dxa"/>
+              <w:right w:w="100" w:type="dxa"/>
+            </w:tcMar>
+          </w:tcPr>
+          <w:p>
+            <w:pPr>
+              <w:widowControl w:val="0"/>
+              <w:spacing w:line="240" w:lineRule="auto"/>
+              <w:rPr>
+                <w:sz w:val="24"/>
+                <w:szCs w:val="24"/>
+              </w:rPr>
+            </w:pPr>
+            <w:r>
+              <w:rPr>
+                <w:sz w:val="24"/>
+                <w:szCs w:val="24"/>
+              </w:rPr>
+              <w:t xml:space="preserve">Set Item’s </w:t>
+            </w:r>
+            <w:r>
+              <w:rPr>
+                <w:sz w:val="24"/>
+                <w:szCs w:val="24"/>
+              </w:rPr>
+              <w:t>Id</w:t>
+            </w:r>
+          </w:p>
+        </w:tc>
+      </w:tr>
+      <w:tr>
+        <w:tc>
+          <w:tcPr>
+            <w:tcW w:w="6480" w:type="dxa"/>
+            <w:shd w:val="clear" w:color="auto" w:fill="auto"/>
+            <w:tcMar>
+              <w:top w:w="100" w:type="dxa"/>
+              <w:left w:w="100" w:type="dxa"/>
+              <w:bottom w:w="100" w:type="dxa"/>
+              <w:right w:w="100" w:type="dxa"/>
+            </w:tcMar>
+          </w:tcPr>
+          <w:p>
+            <w:pPr>
+              <w:widowControl w:val="0"/>
+              <w:spacing w:line="240" w:lineRule="auto"/>
+              <w:rPr>
+                <w:sz w:val="24"/>
+                <w:szCs w:val="24"/>
+              </w:rPr>
+            </w:pPr>
+            <w:r>
+              <w:rPr>
+                <w:sz w:val="24"/>
+                <w:szCs w:val="24"/>
+              </w:rPr>
+              <w:t xml:space="preserve">String </w:t>
+            </w:r>
+            <w:proofErr w:type="spellStart"/>
+            <w:r>
+              <w:rPr>
+                <w:sz w:val="24"/>
+                <w:szCs w:val="24"/>
+              </w:rPr>
+              <w:t>GetItemId</w:t>
+            </w:r>
+            <w:proofErr w:type="spellEnd"/>
+            <w:r>
+              <w:rPr>
+                <w:sz w:val="24"/>
+                <w:szCs w:val="24"/>
+              </w:rPr>
+              <w:t>()</w:t>
+            </w:r>
+          </w:p>
+        </w:tc>
+        <w:tc>
+          <w:tcPr>
+            <w:tcW w:w="6480" w:type="dxa"/>
+            <w:shd w:val="clear" w:color="auto" w:fill="auto"/>
+            <w:tcMar>
+              <w:top w:w="100" w:type="dxa"/>
+              <w:left w:w="100" w:type="dxa"/>
+              <w:bottom w:w="100" w:type="dxa"/>
+              <w:right w:w="100" w:type="dxa"/>
+            </w:tcMar>
+          </w:tcPr>
+          <w:p>
+            <w:pPr>
+              <w:widowControl w:val="0"/>
+              <w:spacing w:line="240" w:lineRule="auto"/>
+              <w:rPr>
+                <w:sz w:val="24"/>
+                <w:szCs w:val="24"/>
+              </w:rPr>
+            </w:pPr>
+            <w:r>
+              <w:rPr>
+                <w:sz w:val="24"/>
+                <w:szCs w:val="24"/>
+              </w:rPr>
+              <w:t>Get Item’s Id</w:t>
+            </w:r>
+          </w:p>
+        </w:tc>
+      </w:tr>
+      <w:tr>
+        <w:tc>
+          <w:tcPr>
+            <w:tcW w:w="6480" w:type="dxa"/>
+            <w:shd w:val="clear" w:color="auto" w:fill="auto"/>
+            <w:tcMar>
+              <w:top w:w="100" w:type="dxa"/>
+              <w:left w:w="100" w:type="dxa"/>
+              <w:bottom w:w="100" w:type="dxa"/>
+              <w:right w:w="100" w:type="dxa"/>
+            </w:tcMar>
+          </w:tcPr>
+          <w:p>
+            <w:pPr>
+              <w:widowControl w:val="0"/>
+              <w:spacing w:line="240" w:lineRule="auto"/>
+              <w:rPr>
+                <w:sz w:val="24"/>
+                <w:szCs w:val="24"/>
+              </w:rPr>
+            </w:pPr>
+            <w:r>
+              <w:rPr>
+                <w:sz w:val="24"/>
+                <w:szCs w:val="24"/>
+              </w:rPr>
+              <w:t xml:space="preserve">Void </w:t>
+            </w:r>
+            <w:proofErr w:type="spellStart"/>
+            <w:r>
+              <w:rPr>
+                <w:sz w:val="24"/>
+                <w:szCs w:val="24"/>
+              </w:rPr>
+              <w:t>CheckItems</w:t>
+            </w:r>
+            <w:proofErr w:type="spellEnd"/>
+            <w:r>
+              <w:rPr>
+                <w:sz w:val="24"/>
+                <w:szCs w:val="24"/>
+              </w:rPr>
+              <w:t>()</w:t>
+            </w:r>
+          </w:p>
+        </w:tc>
+        <w:tc>
+          <w:tcPr>
+            <w:tcW w:w="6480" w:type="dxa"/>
+            <w:shd w:val="clear" w:color="auto" w:fill="auto"/>
+            <w:tcMar>
+              <w:top w:w="100" w:type="dxa"/>
+              <w:left w:w="100" w:type="dxa"/>
+              <w:bottom w:w="100" w:type="dxa"/>
+              <w:right w:w="100" w:type="dxa"/>
+            </w:tcMar>
+          </w:tcPr>
+          <w:p>
+            <w:pPr>
+              <w:widowControl w:val="0"/>
+              <w:spacing w:line="240" w:lineRule="auto"/>
+              <w:rPr>
+                <w:sz w:val="24"/>
+                <w:szCs w:val="24"/>
+              </w:rPr>
+            </w:pPr>
+            <w:r>
+              <w:rPr>
+                <w:sz w:val="24"/>
+                <w:szCs w:val="24"/>
+              </w:rPr>
+              <w:t xml:space="preserve">Allows the user to check on their items that are currently </w:t>
+            </w:r>
+            <w:r>
+              <w:rPr>
+                <w:sz w:val="24"/>
+                <w:szCs w:val="24"/>
+              </w:rPr>
               <w:lastRenderedPageBreak/>
-              <w:t>Methods</w:t>
-            </w:r>
-          </w:p>
-        </w:tc>
-        <w:tc>
-          <w:tcPr>
-            <w:tcW w:w="6480" w:type="dxa"/>
-            <w:shd w:val="clear" w:color="auto" w:fill="auto"/>
-            <w:tcMar>
-              <w:top w:w="100" w:type="dxa"/>
-              <w:left w:w="100" w:type="dxa"/>
-              <w:bottom w:w="100" w:type="dxa"/>
-              <w:right w:w="100" w:type="dxa"/>
-            </w:tcMar>
-          </w:tcPr>
-          <w:p>
-            <w:pPr>
-              <w:widowControl w:val="0"/>
-              <w:spacing w:line="240" w:lineRule="auto"/>
-              <w:jc w:val="center"/>
-              <w:rPr>
-                <w:b/>
-                <w:sz w:val="24"/>
-                <w:szCs w:val="24"/>
-              </w:rPr>
-            </w:pPr>
-          </w:p>
-        </w:tc>
-      </w:tr>
-      <w:tr>
-        <w:tc>
-          <w:tcPr>
-            <w:tcW w:w="6480" w:type="dxa"/>
-            <w:shd w:val="clear" w:color="auto" w:fill="auto"/>
-            <w:tcMar>
-              <w:top w:w="100" w:type="dxa"/>
-              <w:left w:w="100" w:type="dxa"/>
-              <w:bottom w:w="100" w:type="dxa"/>
-              <w:right w:w="100" w:type="dxa"/>
-            </w:tcMar>
-          </w:tcPr>
-          <w:p>
-            <w:pPr>
-              <w:widowControl w:val="0"/>
-              <w:spacing w:line="240" w:lineRule="auto"/>
-              <w:rPr>
-                <w:sz w:val="24"/>
-                <w:szCs w:val="24"/>
-              </w:rPr>
-            </w:pPr>
-            <w:r>
-              <w:rPr>
-                <w:sz w:val="24"/>
-                <w:szCs w:val="24"/>
-              </w:rPr>
+              <w:t>on auction</w:t>
+            </w:r>
+          </w:p>
+        </w:tc>
+      </w:tr>
+      <w:tr>
+        <w:tc>
+          <w:tcPr>
+            <w:tcW w:w="6480" w:type="dxa"/>
+            <w:shd w:val="clear" w:color="auto" w:fill="auto"/>
+            <w:tcMar>
+              <w:top w:w="100" w:type="dxa"/>
+              <w:left w:w="100" w:type="dxa"/>
+              <w:bottom w:w="100" w:type="dxa"/>
+              <w:right w:w="100" w:type="dxa"/>
+            </w:tcMar>
+          </w:tcPr>
+          <w:p>
+            <w:pPr>
+              <w:widowControl w:val="0"/>
+              <w:spacing w:line="240" w:lineRule="auto"/>
+              <w:rPr>
+                <w:sz w:val="24"/>
+                <w:szCs w:val="24"/>
+              </w:rPr>
+            </w:pPr>
+            <w:r>
+              <w:rPr>
+                <w:sz w:val="24"/>
+                <w:szCs w:val="24"/>
+              </w:rPr>
+              <w:lastRenderedPageBreak/>
               <w:t xml:space="preserve">Void </w:t>
             </w:r>
             <w:proofErr w:type="spellStart"/>
@@ -2641,7 +3694,7 @@
                 <w:sz w:val="24"/>
                 <w:szCs w:val="24"/>
               </w:rPr>
-              <w:t>SetCurrentBid</w:t>
+              <w:t>SetSellerName</w:t>
             </w:r>
             <w:proofErr w:type="spellEnd"/>
             <w:r>
@@ -2649,6 +3702,82 @@
                 <w:sz w:val="24"/>
                 <w:szCs w:val="24"/>
               </w:rPr>
+              <w:t>(string name)</w:t>
+            </w:r>
+          </w:p>
+        </w:tc>
+        <w:tc>
+          <w:tcPr>
+            <w:tcW w:w="6480" w:type="dxa"/>
+            <w:shd w:val="clear" w:color="auto" w:fill="auto"/>
+            <w:tcMar>
+              <w:top w:w="100" w:type="dxa"/>
+              <w:left w:w="100" w:type="dxa"/>
+              <w:bottom w:w="100" w:type="dxa"/>
+              <w:right w:w="100" w:type="dxa"/>
+            </w:tcMar>
+          </w:tcPr>
+          <w:p>
+            <w:pPr>
+              <w:widowControl w:val="0"/>
+              <w:spacing w:line="240" w:lineRule="auto"/>
+              <w:rPr>
+                <w:sz w:val="24"/>
+                <w:szCs w:val="24"/>
+              </w:rPr>
+            </w:pPr>
+            <w:r>
+              <w:rPr>
+                <w:sz w:val="24"/>
+                <w:szCs w:val="24"/>
+              </w:rPr>
+              <w:t>Set Seller’s name</w:t>
+            </w:r>
+          </w:p>
+        </w:tc>
+      </w:tr>
+      <w:tr>
+        <w:tc>
+          <w:tcPr>
+            <w:tcW w:w="6480" w:type="dxa"/>
+            <w:shd w:val="clear" w:color="auto" w:fill="auto"/>
+            <w:tcMar>
+              <w:top w:w="100" w:type="dxa"/>
+              <w:left w:w="100" w:type="dxa"/>
+              <w:bottom w:w="100" w:type="dxa"/>
+              <w:right w:w="100" w:type="dxa"/>
+            </w:tcMar>
+          </w:tcPr>
+          <w:p>
+            <w:pPr>
+              <w:widowControl w:val="0"/>
+              <w:spacing w:line="240" w:lineRule="auto"/>
+              <w:rPr>
+                <w:sz w:val="24"/>
+                <w:szCs w:val="24"/>
+              </w:rPr>
+            </w:pPr>
+            <w:r>
+              <w:rPr>
+                <w:sz w:val="24"/>
+                <w:szCs w:val="24"/>
+              </w:rPr>
+              <w:t xml:space="preserve">Float </w:t>
+            </w:r>
+            <w:proofErr w:type="spellStart"/>
+            <w:r>
+              <w:rPr>
+                <w:sz w:val="24"/>
+                <w:szCs w:val="24"/>
+              </w:rPr>
+              <w:t>SetBidPrice</w:t>
+            </w:r>
+            <w:proofErr w:type="spellEnd"/>
+            <w:r>
+              <w:rPr>
+                <w:sz w:val="24"/>
+                <w:szCs w:val="24"/>
+              </w:rPr>
               <w:t>()</w:t>
             </w:r>
           </w:p>
@@ -2678,7 +3807,38 @@
                 <w:sz w:val="24"/>
                 <w:szCs w:val="24"/>
               </w:rPr>
-              <w:t xml:space="preserve">Receives information from bid class when user successfully bids on the item and changes the </w:t>
+              <w:t>Get current bid price</w:t>
+            </w:r>
+          </w:p>
+        </w:tc>
+      </w:tr>
+      <w:tr>
+        <w:tc>
+          <w:tcPr>
+            <w:tcW w:w="6480" w:type="dxa"/>
+            <w:shd w:val="clear" w:color="auto" w:fill="auto"/>
+            <w:tcMar>
+              <w:top w:w="100" w:type="dxa"/>
+              <w:left w:w="100" w:type="dxa"/>
+              <w:bottom w:w="100" w:type="dxa"/>
+              <w:right w:w="100" w:type="dxa"/>
+            </w:tcMar>
+          </w:tcPr>
+          <w:p>
+            <w:pPr>
+              <w:widowControl w:val="0"/>
+              <w:spacing w:line="240" w:lineRule="auto"/>
+              <w:rPr>
+                <w:sz w:val="24"/>
+                <w:szCs w:val="24"/>
+              </w:rPr>
+            </w:pPr>
+            <w:r>
+              <w:rPr>
+                <w:sz w:val="24"/>
+                <w:szCs w:val="24"/>
+              </w:rPr>
+              <w:t xml:space="preserve">String </w:t>
             </w:r>
             <w:proofErr w:type="spellStart"/>
             <w:r>
@@ -2686,7 +3846,7 @@
                 <w:sz w:val="24"/>
                 <w:szCs w:val="24"/>
               </w:rPr>
-              <w:t>bidPrice</w:t>
+              <w:t>GetSellerName</w:t>
             </w:r>
             <w:proofErr w:type="spellEnd"/>
             <w:r>
@@ -2694,7 +3854,36 @@
                 <w:sz w:val="24"/>
                 <w:szCs w:val="24"/>
               </w:rPr>
-              <w:t>.</w:t>
+              <w:t>()</w:t>
+            </w:r>
+          </w:p>
+        </w:tc>
+        <w:tc>
+          <w:tcPr>
+            <w:tcW w:w="6480" w:type="dxa"/>
+            <w:shd w:val="clear" w:color="auto" w:fill="auto"/>
+            <w:tcMar>
+              <w:top w:w="100" w:type="dxa"/>
+              <w:left w:w="100" w:type="dxa"/>
+              <w:bottom w:w="100" w:type="dxa"/>
+              <w:right w:w="100" w:type="dxa"/>
+            </w:tcMar>
+          </w:tcPr>
+          <w:p>
+            <w:pPr>
+              <w:widowControl w:val="0"/>
+              <w:spacing w:line="240" w:lineRule="auto"/>
+              <w:rPr>
+                <w:sz w:val="24"/>
+                <w:szCs w:val="24"/>
+              </w:rPr>
+            </w:pPr>
+            <w:r>
+              <w:rPr>
+                <w:sz w:val="24"/>
+                <w:szCs w:val="24"/>
+              </w:rPr>
+              <w:t>Get current buyer</w:t>
             </w:r>
           </w:p>
         </w:tc>
@@ -2733,14 +3922,7 @@
                 <w:sz w:val="24"/>
                 <w:szCs w:val="24"/>
               </w:rPr>
-              <w:t>SetCurrentB</w:t>
-            </w:r>
-            <w:r>
-              <w:rPr>
-                <w:sz w:val="24"/>
-                <w:szCs w:val="24"/>
-              </w:rPr>
-              <w:t>idder</w:t>
+              <w:t>SetCurrentBidderName</w:t>
             </w:r>
             <w:proofErr w:type="spellEnd"/>
             <w:r>
@@ -2785,21 +3967,7 @@
                 <w:sz w:val="24"/>
                 <w:szCs w:val="24"/>
               </w:rPr>
-              <w:t>currentB</w:t>
-            </w:r>
-            <w:r>
-              <w:rPr>
-                <w:sz w:val="24"/>
-                <w:szCs w:val="24"/>
-              </w:rPr>
-              <w:t>idder</w:t>
-            </w:r>
-            <w:r>
-              <w:rPr>
-                <w:sz w:val="24"/>
-                <w:szCs w:val="24"/>
-              </w:rPr>
-              <w:t>Name</w:t>
+              <w:t>currentBuyerName</w:t>
             </w:r>
             <w:proofErr w:type="spellEnd"/>
             <w:r>
@@ -2838,24 +4006,15 @@
                 <w:sz w:val="24"/>
                 <w:szCs w:val="24"/>
               </w:rPr>
-              <w:t xml:space="preserve">Float </w:t>
-            </w:r>
-            <w:bookmarkStart w:id="0" w:name="_GoBack"/>
+              <w:t xml:space="preserve">String </w:t>
+            </w:r>
             <w:proofErr w:type="spellStart"/>
             <w:r>
               <w:rPr>
                 <w:sz w:val="24"/>
                 <w:szCs w:val="24"/>
               </w:rPr>
-              <w:t>Get</w:t>
-            </w:r>
-            <w:bookmarkEnd w:id="0"/>
-            <w:r>
-              <w:rPr>
-                <w:sz w:val="24"/>
-                <w:szCs w:val="24"/>
-              </w:rPr>
-              <w:t>CurrentBid</w:t>
+              <w:t>GetCurrentBidderName</w:t>
             </w:r>
             <w:proofErr w:type="spellEnd"/>
             <w:r>
@@ -2892,45 +4051,38 @@
                 <w:sz w:val="24"/>
                 <w:szCs w:val="24"/>
               </w:rPr>
-              <w:t>Gets</w:t>
-            </w:r>
-            <w:r>
-              <w:rPr>
-                <w:sz w:val="24"/>
-                <w:szCs w:val="24"/>
-              </w:rPr>
-              <w:t xml:space="preserve"> current bid price</w:t>
-            </w:r>
-          </w:p>
-        </w:tc>
-      </w:tr>
-      <w:tr>
-        <w:tc>
-          <w:tcPr>
-            <w:tcW w:w="6480" w:type="dxa"/>
-            <w:shd w:val="clear" w:color="auto" w:fill="auto"/>
-            <w:tcMar>
-              <w:top w:w="100" w:type="dxa"/>
-              <w:left w:w="100" w:type="dxa"/>
-              <w:bottom w:w="100" w:type="dxa"/>
-              <w:right w:w="100" w:type="dxa"/>
-            </w:tcMar>
-          </w:tcPr>
-          <w:p>
-            <w:pPr>
-              <w:widowControl w:val="0"/>
-              <w:spacing w:line="240" w:lineRule="auto"/>
-              <w:rPr>
-                <w:sz w:val="24"/>
-                <w:szCs w:val="24"/>
-              </w:rPr>
-            </w:pPr>
-            <w:r>
-              <w:rPr>
-                <w:sz w:val="24"/>
-                <w:szCs w:val="24"/>
-              </w:rPr>
-              <w:t xml:space="preserve">String </w:t>
+              <w:t>Get the current Bidder’s name</w:t>
+            </w:r>
+          </w:p>
+        </w:tc>
+      </w:tr>
+      <w:tr>
+        <w:tc>
+          <w:tcPr>
+            <w:tcW w:w="6480" w:type="dxa"/>
+            <w:shd w:val="clear" w:color="auto" w:fill="auto"/>
+            <w:tcMar>
+              <w:top w:w="100" w:type="dxa"/>
+              <w:left w:w="100" w:type="dxa"/>
+              <w:bottom w:w="100" w:type="dxa"/>
+              <w:right w:w="100" w:type="dxa"/>
+            </w:tcMar>
+          </w:tcPr>
+          <w:p>
+            <w:pPr>
+              <w:widowControl w:val="0"/>
+              <w:spacing w:line="240" w:lineRule="auto"/>
+              <w:rPr>
+                <w:sz w:val="24"/>
+                <w:szCs w:val="24"/>
+              </w:rPr>
+            </w:pPr>
+            <w:r>
+              <w:rPr>
+                <w:sz w:val="24"/>
+                <w:szCs w:val="24"/>
+              </w:rPr>
+              <w:t xml:space="preserve">Item </w:t>
             </w:r>
             <w:proofErr w:type="spellStart"/>
             <w:r>
@@ -2938,14 +4090,7 @@
                 <w:sz w:val="24"/>
                 <w:szCs w:val="24"/>
               </w:rPr>
-              <w:t>GetCurrent</w:t>
-            </w:r>
-            <w:r>
-              <w:rPr>
-                <w:sz w:val="24"/>
-                <w:szCs w:val="24"/>
-              </w:rPr>
-              <w:t>Bidder</w:t>
+              <w:t>FindItem</w:t>
             </w:r>
             <w:proofErr w:type="spellEnd"/>
             <w:r>
@@ -2982,104 +4127,7 @@
                 <w:sz w:val="24"/>
                 <w:szCs w:val="24"/>
               </w:rPr>
-              <w:t>Gets</w:t>
-            </w:r>
-            <w:r>
-              <w:rPr>
-                <w:sz w:val="24"/>
-                <w:szCs w:val="24"/>
-              </w:rPr>
-              <w:t xml:space="preserve"> current </w:t>
-            </w:r>
-            <w:r>
-              <w:rPr>
-                <w:sz w:val="24"/>
-                <w:szCs w:val="24"/>
-              </w:rPr>
-              <w:t>bidder</w:t>
-            </w:r>
-          </w:p>
-        </w:tc>
-      </w:tr>
-      <w:tr>
-        <w:tc>
-          <w:tcPr>
-            <w:tcW w:w="6480" w:type="dxa"/>
-            <w:shd w:val="clear" w:color="auto" w:fill="auto"/>
-            <w:tcMar>
-              <w:top w:w="100" w:type="dxa"/>
-              <w:left w:w="100" w:type="dxa"/>
-              <w:bottom w:w="100" w:type="dxa"/>
-              <w:right w:w="100" w:type="dxa"/>
-            </w:tcMar>
-          </w:tcPr>
-          <w:p>
-            <w:pPr>
-              <w:widowControl w:val="0"/>
-              <w:spacing w:line="240" w:lineRule="auto"/>
-              <w:rPr>
-                <w:sz w:val="24"/>
-                <w:szCs w:val="24"/>
-              </w:rPr>
-            </w:pPr>
-            <w:r>
-              <w:rPr>
-                <w:sz w:val="24"/>
-                <w:szCs w:val="24"/>
-              </w:rPr>
-              <w:t xml:space="preserve">Item </w:t>
-            </w:r>
-            <w:proofErr w:type="spellStart"/>
-            <w:r>
-              <w:rPr>
-                <w:sz w:val="24"/>
-                <w:szCs w:val="24"/>
-              </w:rPr>
-              <w:t>FindItem</w:t>
-            </w:r>
-            <w:proofErr w:type="spellEnd"/>
-            <w:r>
-              <w:rPr>
-                <w:sz w:val="24"/>
-                <w:szCs w:val="24"/>
-              </w:rPr>
-              <w:t>()</w:t>
-            </w:r>
-          </w:p>
-        </w:tc>
-        <w:tc>
-          <w:tcPr>
-            <w:tcW w:w="6480" w:type="dxa"/>
-            <w:shd w:val="clear" w:color="auto" w:fill="auto"/>
-            <w:tcMar>
-              <w:top w:w="100" w:type="dxa"/>
-              <w:left w:w="100" w:type="dxa"/>
-              <w:bottom w:w="100" w:type="dxa"/>
-              <w:right w:w="100" w:type="dxa"/>
-            </w:tcMar>
-          </w:tcPr>
-          <w:p>
-            <w:pPr>
-              <w:widowControl w:val="0"/>
-              <w:spacing w:line="240" w:lineRule="auto"/>
-              <w:rPr>
-                <w:sz w:val="24"/>
-                <w:szCs w:val="24"/>
-              </w:rPr>
-            </w:pPr>
-            <w:r>
-              <w:rPr>
-                <w:sz w:val="24"/>
-                <w:szCs w:val="24"/>
-              </w:rPr>
-              <w:t xml:space="preserve">This is used to find items of </w:t>
-            </w:r>
-            <w:r>
-              <w:rPr>
-                <w:sz w:val="24"/>
-                <w:szCs w:val="24"/>
-              </w:rPr>
-              <w:t>user input</w:t>
+              <w:t>This is used to find items of user input</w:t>
             </w:r>
           </w:p>
         </w:tc>
@@ -3582,7 +4630,7 @@
                 <w:sz w:val="24"/>
                 <w:szCs w:val="24"/>
               </w:rPr>
-              <w:t xml:space="preserve">User is prompted to input most information of the item they wish to advertise for (item name, minimum bid price and </w:t>
+              <w:t xml:space="preserve">User is prompted to input most information of the item they </w:t>
             </w:r>
             <w:r>
               <w:rPr>
@@ -3590,7 +4638,7 @@
                 <w:szCs w:val="24"/>
               </w:rPr>
               <w:lastRenderedPageBreak/>
-              <w:t>number of days to put the item up for)</w:t>
+              <w:t>wish to advertise for (item name, minimum bid price and number of days to put the item up for)</w:t>
             </w:r>
           </w:p>
         </w:tc>
@@ -3638,6 +4686,89 @@
                 <w:sz w:val="24"/>
                 <w:szCs w:val="24"/>
               </w:rPr>
+              <w:t>(short remaining)</w:t>
+            </w:r>
+          </w:p>
+        </w:tc>
+        <w:tc>
+          <w:tcPr>
+            <w:tcW w:w="6480" w:type="dxa"/>
+            <w:shd w:val="clear" w:color="auto" w:fill="auto"/>
+            <w:tcMar>
+              <w:top w:w="100" w:type="dxa"/>
+              <w:left w:w="100" w:type="dxa"/>
+              <w:bottom w:w="100" w:type="dxa"/>
+              <w:right w:w="100" w:type="dxa"/>
+            </w:tcMar>
+          </w:tcPr>
+          <w:p>
+            <w:pPr>
+              <w:widowControl w:val="0"/>
+              <w:spacing w:line="240" w:lineRule="auto"/>
+              <w:rPr>
+                <w:sz w:val="24"/>
+                <w:szCs w:val="24"/>
+              </w:rPr>
+            </w:pPr>
+            <w:r>
+              <w:rPr>
+                <w:sz w:val="24"/>
+                <w:szCs w:val="24"/>
+              </w:rPr>
+              <w:t>Retrieves the number of days until auction ends.</w:t>
+            </w:r>
+          </w:p>
+        </w:tc>
+      </w:tr>
+      <w:tr>
+        <w:tc>
+          <w:tcPr>
+            <w:tcW w:w="6480" w:type="dxa"/>
+            <w:shd w:val="clear" w:color="auto" w:fill="auto"/>
+            <w:tcMar>
+              <w:top w:w="100" w:type="dxa"/>
+              <w:left w:w="100" w:type="dxa"/>
+              <w:bottom w:w="100" w:type="dxa"/>
+              <w:right w:w="100" w:type="dxa"/>
+            </w:tcMar>
+          </w:tcPr>
+          <w:p>
+            <w:pPr>
+              <w:widowControl w:val="0"/>
+              <w:spacing w:line="240" w:lineRule="auto"/>
+              <w:rPr>
+                <w:sz w:val="24"/>
+                <w:szCs w:val="24"/>
+              </w:rPr>
+            </w:pPr>
+            <w:r>
+              <w:rPr>
+                <w:sz w:val="24"/>
+                <w:szCs w:val="24"/>
+              </w:rPr>
+              <w:t xml:space="preserve">Short </w:t>
+            </w:r>
+            <w:proofErr w:type="spellStart"/>
+            <w:r>
+              <w:rPr>
+                <w:sz w:val="24"/>
+                <w:szCs w:val="24"/>
+              </w:rPr>
+              <w:t>SetRe</w:t>
+            </w:r>
+            <w:r>
+              <w:rPr>
+                <w:sz w:val="24"/>
+                <w:szCs w:val="24"/>
+              </w:rPr>
+              <w:t>mainingDays</w:t>
+            </w:r>
+            <w:proofErr w:type="spellEnd"/>
+            <w:r>
+              <w:rPr>
+                <w:sz w:val="24"/>
+                <w:szCs w:val="24"/>
+              </w:rPr>
               <w:t>()</w:t>
             </w:r>
           </w:p>
@@ -3667,90 +4798,7 @@
                 <w:sz w:val="24"/>
                 <w:szCs w:val="24"/>
               </w:rPr>
-              <w:t>Retrieves the number of days until auction ends.</w:t>
-            </w:r>
-          </w:p>
-        </w:tc>
-      </w:tr>
-      <w:tr>
-        <w:tc>
-          <w:tcPr>
-            <w:tcW w:w="6480" w:type="dxa"/>
-            <w:shd w:val="clear" w:color="auto" w:fill="auto"/>
-            <w:tcMar>
-              <w:top w:w="100" w:type="dxa"/>
-              <w:left w:w="100" w:type="dxa"/>
-              <w:bottom w:w="100" w:type="dxa"/>
-              <w:right w:w="100" w:type="dxa"/>
-            </w:tcMar>
-          </w:tcPr>
-          <w:p>
-            <w:pPr>
-              <w:widowControl w:val="0"/>
-              <w:spacing w:line="240" w:lineRule="auto"/>
-              <w:rPr>
-                <w:sz w:val="24"/>
-                <w:szCs w:val="24"/>
-              </w:rPr>
-            </w:pPr>
-            <w:r>
-              <w:rPr>
-                <w:sz w:val="24"/>
-                <w:szCs w:val="24"/>
-              </w:rPr>
-              <w:t xml:space="preserve">Short </w:t>
-            </w:r>
-            <w:proofErr w:type="spellStart"/>
-            <w:r>
-              <w:rPr>
-                <w:sz w:val="24"/>
-                <w:szCs w:val="24"/>
-              </w:rPr>
-              <w:t>SetRemainingDays</w:t>
-            </w:r>
-            <w:proofErr w:type="spellEnd"/>
-            <w:r>
-              <w:rPr>
-                <w:sz w:val="24"/>
-                <w:szCs w:val="24"/>
-              </w:rPr>
-              <w:t>()</w:t>
-            </w:r>
-          </w:p>
-        </w:tc>
-        <w:tc>
-          <w:tcPr>
-            <w:tcW w:w="6480" w:type="dxa"/>
-            <w:shd w:val="clear" w:color="auto" w:fill="auto"/>
-            <w:tcMar>
-              <w:top w:w="100" w:type="dxa"/>
-              <w:left w:w="100" w:type="dxa"/>
-              <w:bottom w:w="100" w:type="dxa"/>
-              <w:right w:w="100" w:type="dxa"/>
-            </w:tcMar>
-          </w:tcPr>
-          <w:p>
-            <w:pPr>
-              <w:widowControl w:val="0"/>
-              <w:spacing w:line="240" w:lineRule="auto"/>
-              <w:rPr>
-                <w:sz w:val="24"/>
-                <w:szCs w:val="24"/>
-              </w:rPr>
-            </w:pPr>
-            <w:r>
-              <w:rPr>
-                <w:sz w:val="24"/>
-                <w:szCs w:val="24"/>
-              </w:rPr>
-              <w:t>S</w:t>
-            </w:r>
-            <w:r>
-              <w:rPr>
-                <w:sz w:val="24"/>
-                <w:szCs w:val="24"/>
-              </w:rPr>
-              <w:t>ets the number of days until auction ends</w:t>
+              <w:t>Sets the number of days until auction ends</w:t>
             </w:r>
           </w:p>
         </w:tc>
@@ -4136,7 +5184,7 @@
                 <w:sz w:val="24"/>
                 <w:szCs w:val="24"/>
               </w:rPr>
-              <w:t>Calculates the minimum amount a user has to bid (current price x MINIMUMBIDPERCENT)</w:t>
+              <w:t>Calculates the minimum amount a user has to bid (current price x (1+MINIMUMBIDPERCENT))</w:t>
             </w:r>
           </w:p>
         </w:tc>
@@ -4403,17 +5451,8 @@
                 <w:sz w:val="24"/>
                 <w:szCs w:val="24"/>
               </w:rPr>
-              <w:t xml:space="preserve">String </w:t>
-            </w:r>
-            <w:proofErr w:type="spellStart"/>
-            <w:r>
-              <w:rPr>
-                <w:sz w:val="24"/>
-                <w:szCs w:val="24"/>
-              </w:rPr>
-              <w:t>fileName</w:t>
-            </w:r>
-            <w:proofErr w:type="spellEnd"/>
+              <w:t>Const String DAILY_TRANSACTION_FILE</w:t>
+            </w:r>
           </w:p>
         </w:tc>
         <w:tc>
@@ -4472,6 +5511,14 @@
                 <w:szCs w:val="24"/>
               </w:rPr>
             </w:pPr>
+            <w:r>
+              <w:rPr>
+                <w:sz w:val="24"/>
+                <w:szCs w:val="24"/>
+              </w:rPr>
+              <w:lastRenderedPageBreak/>
+              <w:t>Const string AVAILABLE_ITEMS_FILE</w:t>
+            </w:r>
           </w:p>
         </w:tc>
         <w:tc>
@@ -4500,9 +5547,42 @@
         </w:tc>
       </w:tr>
       <w:tr>
-        <w:tc>
-          <w:tcPr>
-            <w:tcW w:w="6480" w:type="dxa"/>
+        <w:trPr>
+          <w:trHeight w:val="440"/>
+        </w:trPr>
+        <w:tc>
+          <w:tcPr>
+            <w:tcW w:w="6480" w:type="dxa"/>
+            <w:shd w:val="clear" w:color="auto" w:fill="auto"/>
+            <w:tcMar>
+              <w:top w:w="100" w:type="dxa"/>
+              <w:left w:w="100" w:type="dxa"/>
+              <w:bottom w:w="100" w:type="dxa"/>
+              <w:right w:w="100" w:type="dxa"/>
+            </w:tcMar>
+          </w:tcPr>
+          <w:p>
+            <w:pPr>
+              <w:widowControl w:val="0"/>
+              <w:spacing w:line="240" w:lineRule="auto"/>
+              <w:rPr>
+                <w:sz w:val="24"/>
+                <w:szCs w:val="24"/>
+              </w:rPr>
+            </w:pPr>
+            <w:r>
+              <w:rPr>
+                <w:sz w:val="24"/>
+                <w:szCs w:val="24"/>
+              </w:rPr>
+              <w:t>Const string CURRENT_USER_ACCOUNTS_FILE</w:t>
+            </w:r>
+          </w:p>
+        </w:tc>
+        <w:tc>
+          <w:tcPr>
+            <w:tcW w:w="6480" w:type="dxa"/>
+            <w:vMerge/>
             <w:shd w:val="clear" w:color="auto" w:fill="auto"/>
             <w:tcMar>
               <w:top w:w="100" w:type="dxa"/>
@@ -4517,6 +5597,107 @@
               <w:spacing w:line="240" w:lineRule="auto"/>
               <w:jc w:val="center"/>
               <w:rPr>
+                <w:sz w:val="24"/>
+                <w:szCs w:val="24"/>
+              </w:rPr>
+            </w:pPr>
+          </w:p>
+        </w:tc>
+      </w:tr>
+      <w:tr>
+        <w:trPr>
+          <w:trHeight w:val="440"/>
+        </w:trPr>
+        <w:tc>
+          <w:tcPr>
+            <w:tcW w:w="6480" w:type="dxa"/>
+            <w:shd w:val="clear" w:color="auto" w:fill="auto"/>
+            <w:tcMar>
+              <w:top w:w="100" w:type="dxa"/>
+              <w:left w:w="100" w:type="dxa"/>
+              <w:bottom w:w="100" w:type="dxa"/>
+              <w:right w:w="100" w:type="dxa"/>
+            </w:tcMar>
+          </w:tcPr>
+          <w:p>
+            <w:pPr>
+              <w:widowControl w:val="0"/>
+              <w:spacing w:line="240" w:lineRule="auto"/>
+              <w:rPr>
+                <w:sz w:val="24"/>
+                <w:szCs w:val="24"/>
+              </w:rPr>
+            </w:pPr>
+            <w:proofErr w:type="spellStart"/>
+            <w:r>
+              <w:rPr>
+                <w:sz w:val="24"/>
+                <w:szCs w:val="24"/>
+              </w:rPr>
+              <w:t>Ofstream</w:t>
+            </w:r>
+            <w:proofErr w:type="spellEnd"/>
+            <w:r>
+              <w:rPr>
+                <w:sz w:val="24"/>
+                <w:szCs w:val="24"/>
+              </w:rPr>
+              <w:t xml:space="preserve"> </w:t>
+            </w:r>
+            <w:proofErr w:type="spellStart"/>
+            <w:r>
+              <w:rPr>
+                <w:sz w:val="24"/>
+                <w:szCs w:val="24"/>
+              </w:rPr>
+              <w:t>outFile</w:t>
+            </w:r>
+            <w:proofErr w:type="spellEnd"/>
+          </w:p>
+        </w:tc>
+        <w:tc>
+          <w:tcPr>
+            <w:tcW w:w="6480" w:type="dxa"/>
+            <w:vMerge/>
+            <w:shd w:val="clear" w:color="auto" w:fill="auto"/>
+            <w:tcMar>
+              <w:top w:w="100" w:type="dxa"/>
+              <w:left w:w="100" w:type="dxa"/>
+              <w:bottom w:w="100" w:type="dxa"/>
+              <w:right w:w="100" w:type="dxa"/>
+            </w:tcMar>
+          </w:tcPr>
+          <w:p>
+            <w:pPr>
+              <w:widowControl w:val="0"/>
+              <w:spacing w:line="240" w:lineRule="auto"/>
+              <w:jc w:val="center"/>
+              <w:rPr>
+                <w:sz w:val="24"/>
+                <w:szCs w:val="24"/>
+              </w:rPr>
+            </w:pPr>
+          </w:p>
+        </w:tc>
+      </w:tr>
+      <w:tr>
+        <w:tc>
+          <w:tcPr>
+            <w:tcW w:w="6480" w:type="dxa"/>
+            <w:shd w:val="clear" w:color="auto" w:fill="auto"/>
+            <w:tcMar>
+              <w:top w:w="100" w:type="dxa"/>
+              <w:left w:w="100" w:type="dxa"/>
+              <w:bottom w:w="100" w:type="dxa"/>
+              <w:right w:w="100" w:type="dxa"/>
+            </w:tcMar>
+          </w:tcPr>
+          <w:p>
+            <w:pPr>
+              <w:widowControl w:val="0"/>
+              <w:spacing w:line="240" w:lineRule="auto"/>
+              <w:jc w:val="center"/>
+              <w:rPr>
                 <w:b/>
                 <w:sz w:val="24"/>
                 <w:szCs w:val="24"/>
@@ -4528,7 +5709,6 @@
                 <w:sz w:val="24"/>
                 <w:szCs w:val="24"/>
               </w:rPr>
-              <w:lastRenderedPageBreak/>
               <w:t>Methods</w:t>
             </w:r>
           </w:p>
@@ -4579,13 +5759,20 @@
                 <w:szCs w:val="24"/>
               </w:rPr>
             </w:pPr>
+            <w:r>
+              <w:rPr>
+                <w:sz w:val="24"/>
+                <w:szCs w:val="24"/>
+              </w:rPr>
+              <w:t xml:space="preserve">Void </w:t>
+            </w:r>
             <w:proofErr w:type="spellStart"/>
             <w:r>
               <w:rPr>
                 <w:sz w:val="24"/>
                 <w:szCs w:val="24"/>
               </w:rPr>
-              <w:t>Ofstream</w:t>
+              <w:t>WriteToDailyTransactionFile</w:t>
             </w:r>
             <w:proofErr w:type="spellEnd"/>
             <w:r>
@@ -4593,306 +5780,196 @@
                 <w:sz w:val="24"/>
                 <w:szCs w:val="24"/>
               </w:rPr>
+              <w:t>()</w:t>
+            </w:r>
+          </w:p>
+        </w:tc>
+        <w:tc>
+          <w:tcPr>
+            <w:tcW w:w="6480" w:type="dxa"/>
+            <w:shd w:val="clear" w:color="auto" w:fill="auto"/>
+            <w:tcMar>
+              <w:top w:w="100" w:type="dxa"/>
+              <w:left w:w="100" w:type="dxa"/>
+              <w:bottom w:w="100" w:type="dxa"/>
+              <w:right w:w="100" w:type="dxa"/>
+            </w:tcMar>
+          </w:tcPr>
+          <w:p>
+            <w:pPr>
+              <w:widowControl w:val="0"/>
+              <w:spacing w:line="240" w:lineRule="auto"/>
+              <w:rPr>
+                <w:sz w:val="24"/>
+                <w:szCs w:val="24"/>
+              </w:rPr>
+            </w:pPr>
+            <w:r>
+              <w:rPr>
+                <w:sz w:val="24"/>
+                <w:szCs w:val="24"/>
+              </w:rPr>
+              <w:t>Writes to the Daily Transaction File</w:t>
+            </w:r>
+          </w:p>
+        </w:tc>
+      </w:tr>
+      <w:tr>
+        <w:tc>
+          <w:tcPr>
+            <w:tcW w:w="6480" w:type="dxa"/>
+            <w:shd w:val="clear" w:color="auto" w:fill="auto"/>
+            <w:tcMar>
+              <w:top w:w="100" w:type="dxa"/>
+              <w:left w:w="100" w:type="dxa"/>
+              <w:bottom w:w="100" w:type="dxa"/>
+              <w:right w:w="100" w:type="dxa"/>
+            </w:tcMar>
+          </w:tcPr>
+          <w:p>
+            <w:pPr>
+              <w:widowControl w:val="0"/>
+              <w:spacing w:line="240" w:lineRule="auto"/>
+              <w:rPr>
+                <w:sz w:val="24"/>
+                <w:szCs w:val="24"/>
+              </w:rPr>
+            </w:pPr>
+            <w:r>
+              <w:rPr>
+                <w:sz w:val="24"/>
+                <w:szCs w:val="24"/>
+              </w:rPr>
+              <w:t xml:space="preserve">Void </w:t>
+            </w:r>
+            <w:proofErr w:type="spellStart"/>
+            <w:r>
+              <w:rPr>
+                <w:sz w:val="24"/>
+                <w:szCs w:val="24"/>
+              </w:rPr>
+              <w:t>WriteToUserFile</w:t>
+            </w:r>
+            <w:proofErr w:type="spellEnd"/>
+            <w:r>
+              <w:rPr>
+                <w:sz w:val="24"/>
+                <w:szCs w:val="24"/>
+              </w:rPr>
+              <w:t>()</w:t>
+            </w:r>
+          </w:p>
+        </w:tc>
+        <w:tc>
+          <w:tcPr>
+            <w:tcW w:w="6480" w:type="dxa"/>
+            <w:shd w:val="clear" w:color="auto" w:fill="auto"/>
+            <w:tcMar>
+              <w:top w:w="100" w:type="dxa"/>
+              <w:left w:w="100" w:type="dxa"/>
+              <w:bottom w:w="100" w:type="dxa"/>
+              <w:right w:w="100" w:type="dxa"/>
+            </w:tcMar>
+          </w:tcPr>
+          <w:p>
+            <w:pPr>
+              <w:widowControl w:val="0"/>
+              <w:spacing w:line="240" w:lineRule="auto"/>
+              <w:rPr>
+                <w:sz w:val="24"/>
+                <w:szCs w:val="24"/>
+              </w:rPr>
+            </w:pPr>
+            <w:r>
+              <w:rPr>
+                <w:sz w:val="24"/>
+                <w:szCs w:val="24"/>
+              </w:rPr>
+              <w:t>Writes to the Current User accounts file</w:t>
+            </w:r>
+          </w:p>
+        </w:tc>
+      </w:tr>
+      <w:tr>
+        <w:tc>
+          <w:tcPr>
+            <w:tcW w:w="6480" w:type="dxa"/>
+            <w:shd w:val="clear" w:color="auto" w:fill="auto"/>
+            <w:tcMar>
+              <w:top w:w="100" w:type="dxa"/>
+              <w:left w:w="100" w:type="dxa"/>
+              <w:bottom w:w="100" w:type="dxa"/>
+              <w:right w:w="100" w:type="dxa"/>
+            </w:tcMar>
+          </w:tcPr>
+          <w:p>
+            <w:pPr>
+              <w:widowControl w:val="0"/>
+              <w:spacing w:line="240" w:lineRule="auto"/>
+              <w:rPr>
+                <w:sz w:val="24"/>
+                <w:szCs w:val="24"/>
+              </w:rPr>
+            </w:pPr>
+            <w:r>
+              <w:rPr>
+                <w:sz w:val="24"/>
+                <w:szCs w:val="24"/>
+              </w:rPr>
+              <w:t xml:space="preserve">Void </w:t>
+            </w:r>
+            <w:proofErr w:type="spellStart"/>
+            <w:r>
+              <w:rPr>
+                <w:sz w:val="24"/>
+                <w:szCs w:val="24"/>
+              </w:rPr>
+              <w:t>WriteToAvailableItemsFile</w:t>
+            </w:r>
+            <w:proofErr w:type="spellEnd"/>
+            <w:r>
+              <w:rPr>
+                <w:sz w:val="24"/>
+                <w:szCs w:val="24"/>
+              </w:rPr>
+              <w:t>()</w:t>
+            </w:r>
+          </w:p>
+        </w:tc>
+        <w:tc>
+          <w:tcPr>
+            <w:tcW w:w="6480" w:type="dxa"/>
+            <w:shd w:val="clear" w:color="auto" w:fill="auto"/>
+            <w:tcMar>
+              <w:top w:w="100" w:type="dxa"/>
+              <w:left w:w="100" w:type="dxa"/>
+              <w:bottom w:w="100" w:type="dxa"/>
+              <w:right w:w="100" w:type="dxa"/>
+            </w:tcMar>
+          </w:tcPr>
+          <w:p>
+            <w:pPr>
+              <w:widowControl w:val="0"/>
+              <w:spacing w:line="240" w:lineRule="auto"/>
+              <w:rPr>
+                <w:sz w:val="24"/>
+                <w:szCs w:val="24"/>
+              </w:rPr>
+            </w:pPr>
+            <w:r>
+              <w:rPr>
+                <w:sz w:val="24"/>
+                <w:szCs w:val="24"/>
+              </w:rPr>
+              <w:t>Writes to the Available Items File</w:t>
+            </w:r>
+            <w:r>
+              <w:rPr>
+                <w:sz w:val="24"/>
+                <w:szCs w:val="24"/>
+              </w:rPr>
               <w:t xml:space="preserve"> </w:t>
             </w:r>
-            <w:proofErr w:type="spellStart"/>
-            <w:r>
-              <w:rPr>
-                <w:sz w:val="24"/>
-                <w:szCs w:val="24"/>
-              </w:rPr>
-              <w:t>OpenFile</w:t>
-            </w:r>
-            <w:proofErr w:type="spellEnd"/>
-            <w:r>
-              <w:rPr>
-                <w:sz w:val="24"/>
-                <w:szCs w:val="24"/>
-              </w:rPr>
-              <w:t>()</w:t>
-            </w:r>
-          </w:p>
-        </w:tc>
-        <w:tc>
-          <w:tcPr>
-            <w:tcW w:w="6480" w:type="dxa"/>
-            <w:shd w:val="clear" w:color="auto" w:fill="auto"/>
-            <w:tcMar>
-              <w:top w:w="100" w:type="dxa"/>
-              <w:left w:w="100" w:type="dxa"/>
-              <w:bottom w:w="100" w:type="dxa"/>
-              <w:right w:w="100" w:type="dxa"/>
-            </w:tcMar>
-          </w:tcPr>
-          <w:p>
-            <w:pPr>
-              <w:widowControl w:val="0"/>
-              <w:spacing w:line="240" w:lineRule="auto"/>
-              <w:rPr>
-                <w:sz w:val="24"/>
-                <w:szCs w:val="24"/>
-              </w:rPr>
-            </w:pPr>
-            <w:r>
-              <w:rPr>
-                <w:sz w:val="24"/>
-                <w:szCs w:val="24"/>
-              </w:rPr>
-              <w:t>Opens the selected file</w:t>
-            </w:r>
-          </w:p>
-        </w:tc>
-      </w:tr>
-      <w:tr>
-        <w:tc>
-          <w:tcPr>
-            <w:tcW w:w="6480" w:type="dxa"/>
-            <w:shd w:val="clear" w:color="auto" w:fill="auto"/>
-            <w:tcMar>
-              <w:top w:w="100" w:type="dxa"/>
-              <w:left w:w="100" w:type="dxa"/>
-              <w:bottom w:w="100" w:type="dxa"/>
-              <w:right w:w="100" w:type="dxa"/>
-            </w:tcMar>
-          </w:tcPr>
-          <w:p>
-            <w:pPr>
-              <w:widowControl w:val="0"/>
-              <w:spacing w:line="240" w:lineRule="auto"/>
-              <w:rPr>
-                <w:sz w:val="24"/>
-                <w:szCs w:val="24"/>
-              </w:rPr>
-            </w:pPr>
-            <w:proofErr w:type="spellStart"/>
-            <w:r>
-              <w:rPr>
-                <w:sz w:val="24"/>
-                <w:szCs w:val="24"/>
-              </w:rPr>
-              <w:t>Ofstream</w:t>
-            </w:r>
-            <w:proofErr w:type="spellEnd"/>
-            <w:r>
-              <w:rPr>
-                <w:sz w:val="24"/>
-                <w:szCs w:val="24"/>
-              </w:rPr>
-              <w:t xml:space="preserve"> </w:t>
-            </w:r>
-            <w:proofErr w:type="spellStart"/>
-            <w:r>
-              <w:rPr>
-                <w:sz w:val="24"/>
-                <w:szCs w:val="24"/>
-              </w:rPr>
-              <w:t>CloseFile</w:t>
-            </w:r>
-            <w:proofErr w:type="spellEnd"/>
-            <w:r>
-              <w:rPr>
-                <w:sz w:val="24"/>
-                <w:szCs w:val="24"/>
-              </w:rPr>
-              <w:t>()</w:t>
-            </w:r>
-          </w:p>
-        </w:tc>
-        <w:tc>
-          <w:tcPr>
-            <w:tcW w:w="6480" w:type="dxa"/>
-            <w:shd w:val="clear" w:color="auto" w:fill="auto"/>
-            <w:tcMar>
-              <w:top w:w="100" w:type="dxa"/>
-              <w:left w:w="100" w:type="dxa"/>
-              <w:bottom w:w="100" w:type="dxa"/>
-              <w:right w:w="100" w:type="dxa"/>
-            </w:tcMar>
-          </w:tcPr>
-          <w:p>
-            <w:pPr>
-              <w:widowControl w:val="0"/>
-              <w:spacing w:line="240" w:lineRule="auto"/>
-              <w:rPr>
-                <w:sz w:val="24"/>
-                <w:szCs w:val="24"/>
-              </w:rPr>
-            </w:pPr>
-            <w:r>
-              <w:rPr>
-                <w:sz w:val="24"/>
-                <w:szCs w:val="24"/>
-              </w:rPr>
-              <w:t>Closes the selected file</w:t>
-            </w:r>
-          </w:p>
-        </w:tc>
-      </w:tr>
-      <w:tr>
-        <w:tc>
-          <w:tcPr>
-            <w:tcW w:w="6480" w:type="dxa"/>
-            <w:shd w:val="clear" w:color="auto" w:fill="auto"/>
-            <w:tcMar>
-              <w:top w:w="100" w:type="dxa"/>
-              <w:left w:w="100" w:type="dxa"/>
-              <w:bottom w:w="100" w:type="dxa"/>
-              <w:right w:w="100" w:type="dxa"/>
-            </w:tcMar>
-          </w:tcPr>
-          <w:p>
-            <w:pPr>
-              <w:widowControl w:val="0"/>
-              <w:spacing w:line="240" w:lineRule="auto"/>
-              <w:rPr>
-                <w:sz w:val="24"/>
-                <w:szCs w:val="24"/>
-              </w:rPr>
-            </w:pPr>
-            <w:r>
-              <w:rPr>
-                <w:sz w:val="24"/>
-                <w:szCs w:val="24"/>
-              </w:rPr>
-              <w:t xml:space="preserve">Void </w:t>
-            </w:r>
-            <w:proofErr w:type="spellStart"/>
-            <w:r>
-              <w:rPr>
-                <w:sz w:val="24"/>
-                <w:szCs w:val="24"/>
-              </w:rPr>
-              <w:t>WriteToFile</w:t>
-            </w:r>
-            <w:proofErr w:type="spellEnd"/>
-            <w:r>
-              <w:rPr>
-                <w:sz w:val="24"/>
-                <w:szCs w:val="24"/>
-              </w:rPr>
-              <w:t>(String text)</w:t>
-            </w:r>
-          </w:p>
-        </w:tc>
-        <w:tc>
-          <w:tcPr>
-            <w:tcW w:w="6480" w:type="dxa"/>
-            <w:shd w:val="clear" w:color="auto" w:fill="auto"/>
-            <w:tcMar>
-              <w:top w:w="100" w:type="dxa"/>
-              <w:left w:w="100" w:type="dxa"/>
-              <w:bottom w:w="100" w:type="dxa"/>
-              <w:right w:w="100" w:type="dxa"/>
-            </w:tcMar>
-          </w:tcPr>
-          <w:p>
-            <w:pPr>
-              <w:widowControl w:val="0"/>
-              <w:spacing w:line="240" w:lineRule="auto"/>
-              <w:rPr>
-                <w:sz w:val="24"/>
-                <w:szCs w:val="24"/>
-              </w:rPr>
-            </w:pPr>
-            <w:r>
-              <w:rPr>
-                <w:sz w:val="24"/>
-                <w:szCs w:val="24"/>
-              </w:rPr>
-              <w:t>Writes to the selected file</w:t>
-            </w:r>
-          </w:p>
-        </w:tc>
-      </w:tr>
-      <w:tr>
-        <w:tc>
-          <w:tcPr>
-            <w:tcW w:w="6480" w:type="dxa"/>
-            <w:shd w:val="clear" w:color="auto" w:fill="auto"/>
-            <w:tcMar>
-              <w:top w:w="100" w:type="dxa"/>
-              <w:left w:w="100" w:type="dxa"/>
-              <w:bottom w:w="100" w:type="dxa"/>
-              <w:right w:w="100" w:type="dxa"/>
-            </w:tcMar>
-          </w:tcPr>
-          <w:p>
-            <w:pPr>
-              <w:widowControl w:val="0"/>
-              <w:spacing w:line="240" w:lineRule="auto"/>
-              <w:rPr>
-                <w:sz w:val="24"/>
-                <w:szCs w:val="24"/>
-              </w:rPr>
-            </w:pPr>
-          </w:p>
-        </w:tc>
-        <w:tc>
-          <w:tcPr>
-            <w:tcW w:w="6480" w:type="dxa"/>
-            <w:shd w:val="clear" w:color="auto" w:fill="auto"/>
-            <w:tcMar>
-              <w:top w:w="100" w:type="dxa"/>
-              <w:left w:w="100" w:type="dxa"/>
-              <w:bottom w:w="100" w:type="dxa"/>
-              <w:right w:w="100" w:type="dxa"/>
-            </w:tcMar>
-          </w:tcPr>
-          <w:p>
-            <w:pPr>
-              <w:widowControl w:val="0"/>
-              <w:spacing w:line="240" w:lineRule="auto"/>
-              <w:rPr>
-                <w:sz w:val="24"/>
-                <w:szCs w:val="24"/>
-              </w:rPr>
-            </w:pPr>
-          </w:p>
-        </w:tc>
-      </w:tr>
-      <w:tr>
-        <w:tc>
-          <w:tcPr>
-            <w:tcW w:w="6480" w:type="dxa"/>
-            <w:shd w:val="clear" w:color="auto" w:fill="auto"/>
-            <w:tcMar>
-              <w:top w:w="100" w:type="dxa"/>
-              <w:left w:w="100" w:type="dxa"/>
-              <w:bottom w:w="100" w:type="dxa"/>
-              <w:right w:w="100" w:type="dxa"/>
-            </w:tcMar>
-          </w:tcPr>
-          <w:p>
-            <w:pPr>
-              <w:widowControl w:val="0"/>
-              <w:spacing w:line="240" w:lineRule="auto"/>
-              <w:rPr>
-                <w:sz w:val="24"/>
-                <w:szCs w:val="24"/>
-              </w:rPr>
-            </w:pPr>
-          </w:p>
-        </w:tc>
-        <w:tc>
-          <w:tcPr>
-            <w:tcW w:w="6480" w:type="dxa"/>
-            <w:shd w:val="clear" w:color="auto" w:fill="auto"/>
-            <w:tcMar>
-              <w:top w:w="100" w:type="dxa"/>
-              <w:left w:w="100" w:type="dxa"/>
-              <w:bottom w:w="100" w:type="dxa"/>
-              <w:right w:w="100" w:type="dxa"/>
-            </w:tcMar>
-          </w:tcPr>
-          <w:p>
-            <w:pPr>
-              <w:widowControl w:val="0"/>
-              <w:spacing w:line="240" w:lineRule="auto"/>
-              <w:rPr>
-                <w:sz w:val="24"/>
-                <w:szCs w:val="24"/>
-              </w:rPr>
-            </w:pPr>
           </w:p>
         </w:tc>
       </w:tr>

</xml_diff>